<commit_message>
Update Traffic Light Controller Implementation.docx
Am pus maps, guards si tipele
</commit_message>
<xml_diff>
--- a/Traffic Light Controller Implementation.docx
+++ b/Traffic Light Controller Implementation.docx
@@ -1,6 +1,6 @@
 
 <file path=word/document.xml><?xml version="1.0" encoding="utf-8"?>
-<w:document xmlns:wpc="http://schemas.microsoft.com/office/word/2010/wordprocessingCanvas" xmlns:cx="http://schemas.microsoft.com/office/drawing/2014/chartex" xmlns:cx1="http://schemas.microsoft.com/office/drawing/2015/9/8/chartex" xmlns:cx2="http://schemas.microsoft.com/office/drawing/2015/10/21/chartex" xmlns:cx3="http://schemas.microsoft.com/office/drawing/2016/5/9/chartex" xmlns:cx4="http://schemas.microsoft.com/office/drawing/2016/5/10/chartex" xmlns:cx5="http://schemas.microsoft.com/office/drawing/2016/5/11/chartex" xmlns:cx6="http://schemas.microsoft.com/office/drawing/2016/5/12/chartex" xmlns:cx7="http://schemas.microsoft.com/office/drawing/2016/5/13/chartex" xmlns:cx8="http://schemas.microsoft.com/office/drawing/2016/5/14/chartex" xmlns:mc="http://schemas.openxmlformats.org/markup-compatibility/2006" xmlns:aink="http://schemas.microsoft.com/office/drawing/2016/ink" xmlns:am3d="http://schemas.microsoft.com/office/drawing/2017/model3d" xmlns:o="urn:schemas-microsoft-com:office:office" xmlns:oel="http://schemas.microsoft.com/office/2019/extlst" xmlns:r="http://schemas.openxmlformats.org/officeDocument/2006/relationships" xmlns:m="http://schemas.openxmlformats.org/officeDocument/2006/math" xmlns:v="urn:schemas-microsoft-com:vml" xmlns:wp14="http://schemas.microsoft.com/office/word/2010/wordprocessingDrawing" xmlns:wp="http://schemas.openxmlformats.org/drawingml/2006/wordprocessingDrawing" xmlns:w10="urn:schemas-microsoft-com:office:word" xmlns:w="http://schemas.openxmlformats.org/wordprocessingml/2006/main" xmlns:w14="http://schemas.microsoft.com/office/word/2010/wordml" xmlns:w15="http://schemas.microsoft.com/office/word/2012/wordml" xmlns:w16cex="http://schemas.microsoft.com/office/word/2018/wordml/cex" xmlns:w16cid="http://schemas.microsoft.com/office/word/2016/wordml/cid" xmlns:w16="http://schemas.microsoft.com/office/word/2018/wordml" xmlns:w16du="http://schemas.microsoft.com/office/word/2023/wordml/word16du" xmlns:w16sdtdh="http://schemas.microsoft.com/office/word/2020/wordml/sdtdatahash" xmlns:w16se="http://schemas.microsoft.com/office/word/2015/wordml/symex" xmlns:wpg="http://schemas.microsoft.com/office/word/2010/wordprocessingGroup" xmlns:wpi="http://schemas.microsoft.com/office/word/2010/wordprocessingInk" xmlns:wne="http://schemas.microsoft.com/office/word/2006/wordml" xmlns:wps="http://schemas.microsoft.com/office/word/2010/wordprocessingShape" mc:Ignorable="w14 w15 w16se w16cid w16 w16cex w16sdtdh w16du wp14">
+<w:document xmlns:wpc="http://schemas.microsoft.com/office/word/2010/wordprocessingCanvas" xmlns:cx="http://schemas.microsoft.com/office/drawing/2014/chartex" xmlns:cx1="http://schemas.microsoft.com/office/drawing/2015/9/8/chartex" xmlns:cx2="http://schemas.microsoft.com/office/drawing/2015/10/21/chartex" xmlns:cx3="http://schemas.microsoft.com/office/drawing/2016/5/9/chartex" xmlns:cx4="http://schemas.microsoft.com/office/drawing/2016/5/10/chartex" xmlns:cx5="http://schemas.microsoft.com/office/drawing/2016/5/11/chartex" xmlns:cx6="http://schemas.microsoft.com/office/drawing/2016/5/12/chartex" xmlns:cx7="http://schemas.microsoft.com/office/drawing/2016/5/13/chartex" xmlns:cx8="http://schemas.microsoft.com/office/drawing/2016/5/14/chartex" xmlns:mc="http://schemas.openxmlformats.org/markup-compatibility/2006" xmlns:aink="http://schemas.microsoft.com/office/drawing/2016/ink" xmlns:am3d="http://schemas.microsoft.com/office/drawing/2017/model3d" xmlns:o="urn:schemas-microsoft-com:office:office" xmlns:r="http://schemas.openxmlformats.org/officeDocument/2006/relationships" xmlns:m="http://schemas.openxmlformats.org/officeDocument/2006/math" xmlns:v="urn:schemas-microsoft-com:vml" xmlns:wp14="http://schemas.microsoft.com/office/word/2010/wordprocessingDrawing" xmlns:wp="http://schemas.openxmlformats.org/drawingml/2006/wordprocessingDrawing" xmlns:w10="urn:schemas-microsoft-com:office:word" xmlns:w="http://schemas.openxmlformats.org/wordprocessingml/2006/main" xmlns:w14="http://schemas.microsoft.com/office/word/2010/wordml" xmlns:w15="http://schemas.microsoft.com/office/word/2012/wordml" xmlns:w16cex="http://schemas.microsoft.com/office/word/2018/wordml/cex" xmlns:w16cid="http://schemas.microsoft.com/office/word/2016/wordml/cid" xmlns:w16="http://schemas.microsoft.com/office/word/2018/wordml" xmlns:w16sdtdh="http://schemas.microsoft.com/office/word/2020/wordml/sdtdatahash" xmlns:w16se="http://schemas.microsoft.com/office/word/2015/wordml/symex" xmlns:wpg="http://schemas.microsoft.com/office/word/2010/wordprocessingGroup" xmlns:wpi="http://schemas.microsoft.com/office/word/2010/wordprocessingInk" xmlns:wne="http://schemas.microsoft.com/office/word/2006/wordml" xmlns:wps="http://schemas.microsoft.com/office/word/2010/wordprocessingShape" mc:Ignorable="w14 w15 w16se w16cid w16 w16cex w16sdtdh wp14">
   <w:body>
     <w:p>
       <w:pPr>
@@ -112,17 +112,8 @@
           <w:rFonts w:ascii="Tahoma" w:hAnsi="Tahoma" w:cs="Tahoma"/>
           <w:sz w:val="28"/>
         </w:rPr>
-        <w:t xml:space="preserve"> Dahlia Al-</w:t>
-      </w:r>
-      <w:proofErr w:type="spellStart"/>
-      <w:r>
-        <w:rPr>
-          <w:rFonts w:ascii="Tahoma" w:hAnsi="Tahoma" w:cs="Tahoma"/>
-          <w:sz w:val="28"/>
-        </w:rPr>
-        <w:t>Janabi</w:t>
-      </w:r>
-      <w:proofErr w:type="spellEnd"/>
+        <w:t xml:space="preserve"> Dahlia Al-Janabi</w:t>
+      </w:r>
     </w:p>
     <w:p>
       <w:pPr>
@@ -487,7 +478,23 @@
                 <w:rFonts w:ascii="Tahoma" w:hAnsi="Tahoma" w:cs="Tahoma"/>
                 <w:noProof/>
               </w:rPr>
-              <w:t>Types</w:t>
+              <w:t>Typ</w:t>
+            </w:r>
+            <w:r>
+              <w:rPr>
+                <w:rStyle w:val="Hyperlink"/>
+                <w:rFonts w:ascii="Tahoma" w:hAnsi="Tahoma" w:cs="Tahoma"/>
+                <w:noProof/>
+              </w:rPr>
+              <w:t>e</w:t>
+            </w:r>
+            <w:r>
+              <w:rPr>
+                <w:rStyle w:val="Hyperlink"/>
+                <w:rFonts w:ascii="Tahoma" w:hAnsi="Tahoma" w:cs="Tahoma"/>
+                <w:noProof/>
+              </w:rPr>
+              <w:t>s</w:t>
             </w:r>
             <w:r>
               <w:rPr>
@@ -1133,14 +1140,27 @@
                             <w:r>
                               <w:t xml:space="preserve">Figure </w:t>
                             </w:r>
-                            <w:fldSimple w:instr=" SEQ Figure \* ARABIC ">
-                              <w:r>
-                                <w:rPr>
-                                  <w:noProof/>
-                                </w:rPr>
-                                <w:t>2</w:t>
-                              </w:r>
-                            </w:fldSimple>
+                            <w:r>
+                              <w:fldChar w:fldCharType="begin"/>
+                            </w:r>
+                            <w:r>
+                              <w:instrText xml:space="preserve"> SEQ Figure \* ARABIC </w:instrText>
+                            </w:r>
+                            <w:r>
+                              <w:fldChar w:fldCharType="separate"/>
+                            </w:r>
+                            <w:r>
+                              <w:rPr>
+                                <w:noProof/>
+                              </w:rPr>
+                              <w:t>2</w:t>
+                            </w:r>
+                            <w:r>
+                              <w:rPr>
+                                <w:noProof/>
+                              </w:rPr>
+                              <w:fldChar w:fldCharType="end"/>
+                            </w:r>
                             <w:r>
                               <w:t>. Second Intersection</w:t>
                             </w:r>
@@ -1160,7 +1180,7 @@
               </wp:anchor>
             </w:drawing>
           </mc:Choice>
-          <mc:Fallback>
+          <mc:Fallback xmlns:w16du="http://schemas.microsoft.com/office/word/2023/wordml/word16du" xmlns:oel="http://schemas.microsoft.com/office/2019/extlst">
             <w:pict>
               <v:shapetype w14:anchorId="34BA19FC" id="_x0000_t202" coordsize="21600,21600" o:spt="202" path="m,l,21600r21600,l21600,xe">
                 <v:stroke joinstyle="miter"/>
@@ -1443,14 +1463,27 @@
                             <w:r>
                               <w:t xml:space="preserve">Figure </w:t>
                             </w:r>
-                            <w:fldSimple w:instr=" SEQ Figure \* ARABIC ">
-                              <w:r>
-                                <w:rPr>
-                                  <w:noProof/>
-                                </w:rPr>
-                                <w:t>1</w:t>
-                              </w:r>
-                            </w:fldSimple>
+                            <w:r>
+                              <w:fldChar w:fldCharType="begin"/>
+                            </w:r>
+                            <w:r>
+                              <w:instrText xml:space="preserve"> SEQ Figure \* ARABIC </w:instrText>
+                            </w:r>
+                            <w:r>
+                              <w:fldChar w:fldCharType="separate"/>
+                            </w:r>
+                            <w:r>
+                              <w:rPr>
+                                <w:noProof/>
+                              </w:rPr>
+                              <w:t>1</w:t>
+                            </w:r>
+                            <w:r>
+                              <w:rPr>
+                                <w:noProof/>
+                              </w:rPr>
+                              <w:fldChar w:fldCharType="end"/>
+                            </w:r>
                             <w:r>
                               <w:t>. First Intersection</w:t>
                             </w:r>
@@ -1470,7 +1503,7 @@
               </wp:anchor>
             </w:drawing>
           </mc:Choice>
-          <mc:Fallback>
+          <mc:Fallback xmlns:w16du="http://schemas.microsoft.com/office/word/2023/wordml/word16du" xmlns:oel="http://schemas.microsoft.com/office/2019/extlst">
             <w:pict>
               <v:shape w14:anchorId="06260E5A" id="Text Box 1219981915" o:spid="_x0000_s1027" type="#_x0000_t202" style="position:absolute;left:0;text-align:left;margin-left:0;margin-top:239pt;width:214.25pt;height:.05pt;z-index:251659264;visibility:visible;mso-wrap-style:square;mso-wrap-distance-left:9pt;mso-wrap-distance-top:0;mso-wrap-distance-right:9pt;mso-wrap-distance-bottom:0;mso-position-horizontal:center;mso-position-horizontal-relative:margin;mso-position-vertical:absolute;mso-position-vertical-relative:text;v-text-anchor:top" o:gfxdata="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" stroked="f">
                 <v:textbox style="mso-fit-shape-to-text:t" inset="0,0,0,0">
@@ -1774,14 +1807,27 @@
                             <w:r>
                               <w:t xml:space="preserve">Figure </w:t>
                             </w:r>
-                            <w:fldSimple w:instr=" SEQ Figure \* ARABIC ">
-                              <w:r>
-                                <w:rPr>
-                                  <w:noProof/>
-                                </w:rPr>
-                                <w:t>3</w:t>
-                              </w:r>
-                            </w:fldSimple>
+                            <w:r>
+                              <w:fldChar w:fldCharType="begin"/>
+                            </w:r>
+                            <w:r>
+                              <w:instrText xml:space="preserve"> SEQ Figure \* ARABIC </w:instrText>
+                            </w:r>
+                            <w:r>
+                              <w:fldChar w:fldCharType="separate"/>
+                            </w:r>
+                            <w:r>
+                              <w:rPr>
+                                <w:noProof/>
+                              </w:rPr>
+                              <w:t>3</w:t>
+                            </w:r>
+                            <w:r>
+                              <w:rPr>
+                                <w:noProof/>
+                              </w:rPr>
+                              <w:fldChar w:fldCharType="end"/>
+                            </w:r>
                             <w:r>
                               <w:t>. Road Directions Overlay</w:t>
                             </w:r>
@@ -1801,7 +1847,7 @@
               </wp:anchor>
             </w:drawing>
           </mc:Choice>
-          <mc:Fallback>
+          <mc:Fallback xmlns:w16du="http://schemas.microsoft.com/office/word/2023/wordml/word16du" xmlns:oel="http://schemas.microsoft.com/office/2019/extlst">
             <w:pict>
               <v:shape w14:anchorId="5A6DD1C5" id="Text Box 869024414" o:spid="_x0000_s1028" type="#_x0000_t202" style="position:absolute;left:0;text-align:left;margin-left:104pt;margin-top:197.25pt;width:321pt;height:.05pt;z-index:251662336;visibility:visible;mso-wrap-style:square;mso-wrap-distance-left:9pt;mso-wrap-distance-top:0;mso-wrap-distance-right:9pt;mso-wrap-distance-bottom:0;mso-position-horizontal:absolute;mso-position-horizontal-relative:text;mso-position-vertical:absolute;mso-position-vertical-relative:text;v-text-anchor:top" o:gfxdata="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" stroked="f">
                 <v:textbox style="mso-fit-shape-to-text:t" inset="0,0,0,0">
@@ -2113,14 +2159,27 @@
                             <w:r>
                               <w:t xml:space="preserve">Figure </w:t>
                             </w:r>
-                            <w:fldSimple w:instr=" SEQ Figure \* ARABIC ">
-                              <w:r>
-                                <w:rPr>
-                                  <w:noProof/>
-                                </w:rPr>
-                                <w:t>4</w:t>
-                              </w:r>
-                            </w:fldSimple>
+                            <w:r>
+                              <w:fldChar w:fldCharType="begin"/>
+                            </w:r>
+                            <w:r>
+                              <w:instrText xml:space="preserve"> SEQ Figure \* ARABIC </w:instrText>
+                            </w:r>
+                            <w:r>
+                              <w:fldChar w:fldCharType="separate"/>
+                            </w:r>
+                            <w:r>
+                              <w:rPr>
+                                <w:noProof/>
+                              </w:rPr>
+                              <w:t>4</w:t>
+                            </w:r>
+                            <w:r>
+                              <w:rPr>
+                                <w:noProof/>
+                              </w:rPr>
+                              <w:fldChar w:fldCharType="end"/>
+                            </w:r>
                             <w:r>
                               <w:t>. Simplified Road Directions</w:t>
                             </w:r>
@@ -2140,7 +2199,7 @@
               </wp:anchor>
             </w:drawing>
           </mc:Choice>
-          <mc:Fallback>
+          <mc:Fallback xmlns:w16du="http://schemas.microsoft.com/office/word/2023/wordml/word16du" xmlns:oel="http://schemas.microsoft.com/office/2019/extlst">
             <w:pict>
               <v:shape w14:anchorId="5880A74E" id="Text Box 1684861974" o:spid="_x0000_s1029" type="#_x0000_t202" style="position:absolute;margin-left:-7.2pt;margin-top:93.75pt;width:468pt;height:.05pt;z-index:251664384;visibility:visible;mso-wrap-style:square;mso-wrap-distance-left:9pt;mso-wrap-distance-top:0;mso-wrap-distance-right:9pt;mso-wrap-distance-bottom:0;mso-position-horizontal:absolute;mso-position-horizontal-relative:text;mso-position-vertical:absolute;mso-position-vertical-relative:text;v-text-anchor:top" o:gfxdata="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" stroked="f">
                 <v:textbox style="mso-fit-shape-to-text:t" inset="0,0,0,0">
@@ -2257,10 +2316,10 @@
           <w:noProof/>
         </w:rPr>
         <w:drawing>
-          <wp:inline distT="0" distB="0" distL="0" distR="0" wp14:anchorId="7233FD8F" wp14:editId="335EF551">
-            <wp:extent cx="5943600" cy="2840990"/>
-            <wp:effectExtent l="0" t="0" r="0" b="0"/>
-            <wp:docPr id="285254909" name="Picture 1" descr="A diagram of a network&#10;&#10;Description automatically generated"/>
+          <wp:inline distT="0" distB="0" distL="0" distR="0" wp14:anchorId="02DDC5F1" wp14:editId="69AC5091">
+            <wp:extent cx="5943600" cy="2894330"/>
+            <wp:effectExtent l="0" t="0" r="0" b="1270"/>
+            <wp:docPr id="1" name="Picture 1"/>
             <wp:cNvGraphicFramePr>
               <a:graphicFrameLocks xmlns:a="http://schemas.openxmlformats.org/drawingml/2006/main" noChangeAspect="1"/>
             </wp:cNvGraphicFramePr>
@@ -2268,7 +2327,7 @@
               <a:graphicData uri="http://schemas.openxmlformats.org/drawingml/2006/picture">
                 <pic:pic xmlns:pic="http://schemas.openxmlformats.org/drawingml/2006/picture">
                   <pic:nvPicPr>
-                    <pic:cNvPr id="285254909" name="Picture 1" descr="A diagram of a network&#10;&#10;Description automatically generated"/>
+                    <pic:cNvPr id="1" name=""/>
                     <pic:cNvPicPr/>
                   </pic:nvPicPr>
                   <pic:blipFill>
@@ -2280,7 +2339,7 @@
                   <pic:spPr>
                     <a:xfrm>
                       <a:off x="0" y="0"/>
-                      <a:ext cx="5943600" cy="2840990"/>
+                      <a:ext cx="5943600" cy="2894330"/>
                     </a:xfrm>
                     <a:prstGeom prst="rect">
                       <a:avLst/>
@@ -2292,14 +2351,6 @@
           </wp:inline>
         </w:drawing>
       </w:r>
-      <w:r>
-        <w:rPr>
-          <w:rFonts w:ascii="Tahoma" w:hAnsi="Tahoma" w:cs="Tahoma"/>
-          <w:sz w:val="24"/>
-          <w:szCs w:val="24"/>
-        </w:rPr>
-        <w:t xml:space="preserve"> </w:t>
-      </w:r>
     </w:p>
     <w:p>
       <w:pPr>
@@ -2320,6 +2371,4115 @@
         </w:rPr>
         <w:t>For which we have the following:</w:t>
       </w:r>
+    </w:p>
+    <w:p>
+      <w:pPr>
+        <w:pStyle w:val="Heading2"/>
+        <w:rPr>
+          <w:rFonts w:ascii="Tahoma" w:hAnsi="Tahoma" w:cs="Tahoma"/>
+          <w:b/>
+          <w:bCs/>
+          <w:sz w:val="24"/>
+          <w:szCs w:val="24"/>
+        </w:rPr>
+      </w:pPr>
+      <w:bookmarkStart w:id="6" w:name="_Toc156438757"/>
+      <w:r>
+        <w:rPr>
+          <w:rFonts w:ascii="Tahoma" w:hAnsi="Tahoma" w:cs="Tahoma"/>
+          <w:b/>
+          <w:bCs/>
+          <w:sz w:val="24"/>
+          <w:szCs w:val="24"/>
+        </w:rPr>
+        <w:t>Types</w:t>
+      </w:r>
+      <w:bookmarkEnd w:id="6"/>
+    </w:p>
+    <w:p>
+      <w:r>
+        <w:t>Type(P_a1) = Type(P_a2) = Type(P_a</w:t>
+      </w:r>
+      <w:r>
+        <w:t>3</w:t>
+      </w:r>
+      <w:r>
+        <w:t xml:space="preserve">) = </w:t>
+      </w:r>
+      <w:r>
+        <w:rPr>
+          <w:b/>
+          <w:bCs/>
+        </w:rPr>
+        <w:t>DataCar()</w:t>
+      </w:r>
+      <w:r>
+        <w:rPr>
+          <w:b/>
+          <w:bCs/>
+        </w:rPr>
+        <w:t xml:space="preserve"> </w:t>
+      </w:r>
+      <w:r>
+        <w:rPr>
+          <w:color w:val="FF0000"/>
+        </w:rPr>
+        <w:t xml:space="preserve">// </w:t>
+      </w:r>
+      <w:r>
+        <w:rPr>
+          <w:i/>
+          <w:iCs/>
+          <w:color w:val="FF0000"/>
+        </w:rPr>
+        <w:t>inputs of the lanes</w:t>
+      </w:r>
+    </w:p>
+    <w:p>
+      <w:pPr>
+        <w:rPr>
+          <w:i/>
+          <w:iCs/>
+          <w:color w:val="FF0000"/>
+        </w:rPr>
+      </w:pPr>
+      <w:r>
+        <w:t>Type(P_</w:t>
+      </w:r>
+      <w:r>
+        <w:t>b</w:t>
+      </w:r>
+      <w:r>
+        <w:t>1) = Type(P_</w:t>
+      </w:r>
+      <w:r>
+        <w:t>b</w:t>
+      </w:r>
+      <w:r>
+        <w:t>2) = Type(P_</w:t>
+      </w:r>
+      <w:r>
+        <w:t>b3</w:t>
+      </w:r>
+      <w:r>
+        <w:t xml:space="preserve">) = </w:t>
+      </w:r>
+      <w:r>
+        <w:rPr>
+          <w:b/>
+          <w:bCs/>
+        </w:rPr>
+        <w:t>DataCar()</w:t>
+      </w:r>
+      <w:r>
+        <w:rPr>
+          <w:b/>
+          <w:bCs/>
+        </w:rPr>
+        <w:t xml:space="preserve"> </w:t>
+      </w:r>
+      <w:r>
+        <w:rPr>
+          <w:color w:val="FF0000"/>
+        </w:rPr>
+        <w:t xml:space="preserve">// </w:t>
+      </w:r>
+      <w:r>
+        <w:rPr>
+          <w:i/>
+          <w:iCs/>
+          <w:color w:val="FF0000"/>
+        </w:rPr>
+        <w:t>outputs</w:t>
+      </w:r>
+      <w:r>
+        <w:rPr>
+          <w:i/>
+          <w:iCs/>
+          <w:color w:val="FF0000"/>
+        </w:rPr>
+        <w:t xml:space="preserve"> of the lanes</w:t>
+      </w:r>
+    </w:p>
+    <w:p>
+      <w:pPr>
+        <w:rPr>
+          <w:i/>
+          <w:iCs/>
+          <w:color w:val="FF0000"/>
+        </w:rPr>
+      </w:pPr>
+      <w:r>
+        <w:t>Type(P_</w:t>
+      </w:r>
+      <w:r>
+        <w:t>c</w:t>
+      </w:r>
+      <w:r>
+        <w:t>1) = Type(P_</w:t>
+      </w:r>
+      <w:r>
+        <w:t>c</w:t>
+      </w:r>
+      <w:r>
+        <w:t xml:space="preserve">2) = </w:t>
+      </w:r>
+      <w:r>
+        <w:rPr>
+          <w:b/>
+          <w:bCs/>
+        </w:rPr>
+        <w:t>DataCar()</w:t>
+      </w:r>
+      <w:r>
+        <w:rPr>
+          <w:b/>
+          <w:bCs/>
+        </w:rPr>
+        <w:t xml:space="preserve"> </w:t>
+      </w:r>
+      <w:r>
+        <w:rPr>
+          <w:color w:val="FF0000"/>
+        </w:rPr>
+        <w:t xml:space="preserve">// </w:t>
+      </w:r>
+      <w:r>
+        <w:rPr>
+          <w:i/>
+          <w:iCs/>
+          <w:color w:val="FF0000"/>
+        </w:rPr>
+        <w:t>outputs</w:t>
+      </w:r>
+      <w:r>
+        <w:rPr>
+          <w:i/>
+          <w:iCs/>
+          <w:color w:val="FF0000"/>
+        </w:rPr>
+        <w:t xml:space="preserve"> of the </w:t>
+      </w:r>
+      <w:r>
+        <w:rPr>
+          <w:i/>
+          <w:iCs/>
+          <w:color w:val="FF0000"/>
+        </w:rPr>
+        <w:t>intersection</w:t>
+      </w:r>
+    </w:p>
+    <w:p/>
+    <w:p>
+      <w:pPr>
+        <w:tabs>
+          <w:tab w:val="left" w:pos="3720"/>
+        </w:tabs>
+        <w:rPr>
+          <w:i/>
+          <w:iCs/>
+          <w:color w:val="FF0000"/>
+        </w:rPr>
+      </w:pPr>
+      <w:r>
+        <w:t>Type(P_</w:t>
+      </w:r>
+      <w:r>
+        <w:t>x</w:t>
+      </w:r>
+      <w:r>
+        <w:t>1)</w:t>
+      </w:r>
+      <w:r>
+        <w:t xml:space="preserve"> = </w:t>
+      </w:r>
+      <w:r>
+        <w:t>Type(P_x</w:t>
+      </w:r>
+      <w:r>
+        <w:t>2</w:t>
+      </w:r>
+      <w:r>
+        <w:t>) =</w:t>
+      </w:r>
+      <w:r>
+        <w:t xml:space="preserve"> </w:t>
+      </w:r>
+      <w:r>
+        <w:t>Type(P_x</w:t>
+      </w:r>
+      <w:r>
+        <w:t>3</w:t>
+      </w:r>
+      <w:r>
+        <w:t>) =</w:t>
+      </w:r>
+      <w:r>
+        <w:t xml:space="preserve"> </w:t>
+      </w:r>
+      <w:r>
+        <w:t>Type(P_x</w:t>
+      </w:r>
+      <w:r>
+        <w:t>4</w:t>
+      </w:r>
+      <w:r>
+        <w:t>) =</w:t>
+      </w:r>
+      <w:r>
+        <w:t xml:space="preserve"> </w:t>
+      </w:r>
+      <w:r>
+        <w:t>Type(P_x</w:t>
+      </w:r>
+      <w:r>
+        <w:t>5</w:t>
+      </w:r>
+      <w:r>
+        <w:t>) =</w:t>
+      </w:r>
+      <w:r>
+        <w:t xml:space="preserve"> </w:t>
+      </w:r>
+      <w:r>
+        <w:t>Type(P_x</w:t>
+      </w:r>
+      <w:r>
+        <w:t>6</w:t>
+      </w:r>
+      <w:r>
+        <w:t>) =</w:t>
+      </w:r>
+      <w:r>
+        <w:t xml:space="preserve"> </w:t>
+      </w:r>
+      <w:r>
+        <w:t>Type(P_x</w:t>
+      </w:r>
+      <w:r>
+        <w:t>7</w:t>
+      </w:r>
+      <w:r>
+        <w:t>) =</w:t>
+      </w:r>
+      <w:r>
+        <w:t xml:space="preserve"> </w:t>
+      </w:r>
+      <w:r>
+        <w:t>Type(P_x</w:t>
+      </w:r>
+      <w:r>
+        <w:t>8</w:t>
+      </w:r>
+      <w:r>
+        <w:t xml:space="preserve">) </w:t>
+      </w:r>
+      <w:r>
+        <w:t xml:space="preserve">= </w:t>
+      </w:r>
+      <w:r>
+        <w:rPr>
+          <w:b/>
+          <w:bCs/>
+        </w:rPr>
+        <w:t>DataCarQueue()</w:t>
+      </w:r>
+      <w:r>
+        <w:t xml:space="preserve"> </w:t>
+      </w:r>
+      <w:r>
+        <w:rPr>
+          <w:color w:val="FF0000"/>
+        </w:rPr>
+        <w:t>//</w:t>
+      </w:r>
+      <w:r>
+        <w:rPr>
+          <w:i/>
+          <w:iCs/>
+          <w:color w:val="FF0000"/>
+        </w:rPr>
+        <w:t xml:space="preserve"> intersection inputs represented as queues</w:t>
+      </w:r>
+    </w:p>
+    <w:p>
+      <w:pPr>
+        <w:tabs>
+          <w:tab w:val="left" w:pos="3720"/>
+        </w:tabs>
+        <w:rPr>
+          <w:i/>
+          <w:iCs/>
+          <w:color w:val="FF0000"/>
+        </w:rPr>
+      </w:pPr>
+      <w:r>
+        <w:t xml:space="preserve">Type(P_x9) = </w:t>
+      </w:r>
+      <w:r>
+        <w:rPr>
+          <w:b/>
+          <w:bCs/>
+        </w:rPr>
+        <w:t>DataCarQueue()</w:t>
+      </w:r>
+      <w:r>
+        <w:t xml:space="preserve"> </w:t>
+      </w:r>
+      <w:r>
+        <w:rPr>
+          <w:color w:val="FF0000"/>
+        </w:rPr>
+        <w:t xml:space="preserve">// </w:t>
+      </w:r>
+      <w:r>
+        <w:rPr>
+          <w:i/>
+          <w:iCs/>
+          <w:color w:val="FF0000"/>
+        </w:rPr>
+        <w:t>intersection input represented as queue for bus lane</w:t>
+      </w:r>
+    </w:p>
+    <w:p>
+      <w:pPr>
+        <w:tabs>
+          <w:tab w:val="left" w:pos="3720"/>
+        </w:tabs>
+        <w:rPr>
+          <w:rFonts w:ascii="Tahoma" w:hAnsi="Tahoma" w:cs="Tahoma"/>
+          <w:sz w:val="24"/>
+          <w:szCs w:val="24"/>
+        </w:rPr>
+      </w:pPr>
+      <w:r>
+        <w:t>Type(P_station) = Type(P_taxi</w:t>
+      </w:r>
+      <w:r>
+        <w:t>_station</w:t>
+      </w:r>
+      <w:r>
+        <w:t>) =</w:t>
+      </w:r>
+      <w:r>
+        <w:rPr>
+          <w:color w:val="C00000"/>
+        </w:rPr>
+        <w:t xml:space="preserve"> </w:t>
+      </w:r>
+      <w:r>
+        <w:rPr>
+          <w:b/>
+          <w:bCs/>
+          <w:color w:val="000000" w:themeColor="text1"/>
+        </w:rPr>
+        <w:t>DataCarQueue</w:t>
+      </w:r>
+      <w:r>
+        <w:rPr>
+          <w:color w:val="C00000"/>
+        </w:rPr>
+        <w:t xml:space="preserve"> </w:t>
+      </w:r>
+      <w:r>
+        <w:t xml:space="preserve">// </w:t>
+      </w:r>
+      <w:r>
+        <w:rPr>
+          <w:i/>
+          <w:iCs/>
+          <w:color w:val="FF0000"/>
+        </w:rPr>
+        <w:t>intersection inputs as queues</w:t>
+      </w:r>
+      <w:r>
+        <w:rPr>
+          <w:i/>
+          <w:iCs/>
+          <w:color w:val="FF0000"/>
+        </w:rPr>
+        <w:t xml:space="preserve"> for taxi and bus</w:t>
+      </w:r>
+    </w:p>
+    <w:p>
+      <w:pPr>
+        <w:tabs>
+          <w:tab w:val="left" w:pos="3720"/>
+        </w:tabs>
+        <w:rPr>
+          <w:rFonts w:ascii="Tahoma" w:hAnsi="Tahoma" w:cs="Tahoma"/>
+          <w:sz w:val="24"/>
+          <w:szCs w:val="24"/>
+        </w:rPr>
+      </w:pPr>
+    </w:p>
+    <w:p>
+      <w:pPr>
+        <w:tabs>
+          <w:tab w:val="left" w:pos="3720"/>
+        </w:tabs>
+        <w:rPr>
+          <w:rFonts w:ascii="Tahoma" w:hAnsi="Tahoma" w:cs="Tahoma"/>
+          <w:sz w:val="24"/>
+          <w:szCs w:val="24"/>
+        </w:rPr>
+      </w:pPr>
+      <w:r>
+        <w:t xml:space="preserve">Type(P_TL1) = Type(P_TL2) = Type(P_TL3) = Type(P_TL4) = </w:t>
+      </w:r>
+      <w:r>
+        <w:t xml:space="preserve">Type(P_TL_BUS) = </w:t>
+      </w:r>
+      <w:r>
+        <w:rPr>
+          <w:b/>
+          <w:bCs/>
+        </w:rPr>
+        <w:t>DataString()</w:t>
+      </w:r>
+      <w:r>
+        <w:t xml:space="preserve"> // </w:t>
+      </w:r>
+      <w:r>
+        <w:rPr>
+          <w:i/>
+          <w:iCs/>
+          <w:color w:val="FF0000"/>
+        </w:rPr>
+        <w:t>traffic lights</w:t>
+      </w:r>
+    </w:p>
+    <w:p>
+      <w:pPr>
+        <w:tabs>
+          <w:tab w:val="left" w:pos="3720"/>
+        </w:tabs>
+        <w:rPr>
+          <w:rFonts w:ascii="Tahoma" w:hAnsi="Tahoma" w:cs="Tahoma"/>
+          <w:sz w:val="24"/>
+          <w:szCs w:val="24"/>
+        </w:rPr>
+      </w:pPr>
+      <w:r>
+        <w:t>Type(P_xx1) = Type(P_xx</w:t>
+      </w:r>
+      <w:r>
+        <w:t>2</w:t>
+      </w:r>
+      <w:r>
+        <w:t xml:space="preserve">) = </w:t>
+      </w:r>
+      <w:r>
+        <w:rPr>
+          <w:b/>
+          <w:bCs/>
+        </w:rPr>
+        <w:t>DataCarQueue()</w:t>
+      </w:r>
+      <w:r>
+        <w:t xml:space="preserve"> // </w:t>
+      </w:r>
+      <w:r>
+        <w:rPr>
+          <w:i/>
+          <w:iCs/>
+          <w:color w:val="FF0000"/>
+        </w:rPr>
+        <w:t>intersections</w:t>
+      </w:r>
+    </w:p>
+    <w:p>
+      <w:pPr>
+        <w:tabs>
+          <w:tab w:val="left" w:pos="3720"/>
+        </w:tabs>
+        <w:rPr>
+          <w:rFonts w:cstheme="minorHAnsi"/>
+        </w:rPr>
+      </w:pPr>
+      <w:r>
+        <w:rPr>
+          <w:rFonts w:cstheme="minorHAnsi"/>
+        </w:rPr>
+        <w:t xml:space="preserve">Type(User) = Type(User_taxi) = </w:t>
+      </w:r>
+      <w:r>
+        <w:rPr>
+          <w:rFonts w:cstheme="minorHAnsi"/>
+          <w:b/>
+          <w:bCs/>
+        </w:rPr>
+        <w:t>DataString()</w:t>
+      </w:r>
+      <w:r>
+        <w:rPr>
+          <w:rFonts w:cstheme="minorHAnsi"/>
+        </w:rPr>
+        <w:t xml:space="preserve"> // </w:t>
+      </w:r>
+      <w:r>
+        <w:rPr>
+          <w:rFonts w:cstheme="minorHAnsi"/>
+          <w:i/>
+          <w:iCs/>
+          <w:color w:val="FF0000"/>
+        </w:rPr>
+        <w:t>human input</w:t>
+      </w:r>
+    </w:p>
+    <w:p>
+      <w:pPr>
+        <w:pStyle w:val="Heading2"/>
+        <w:rPr>
+          <w:rFonts w:ascii="Tahoma" w:hAnsi="Tahoma" w:cs="Tahoma"/>
+          <w:b/>
+          <w:bCs/>
+          <w:sz w:val="24"/>
+          <w:szCs w:val="24"/>
+        </w:rPr>
+      </w:pPr>
+      <w:bookmarkStart w:id="7" w:name="_Toc156438758"/>
+      <w:r>
+        <w:rPr>
+          <w:rFonts w:ascii="Tahoma" w:hAnsi="Tahoma" w:cs="Tahoma"/>
+          <w:b/>
+          <w:bCs/>
+          <w:sz w:val="24"/>
+          <w:szCs w:val="24"/>
+        </w:rPr>
+        <w:lastRenderedPageBreak/>
+        <w:t>Guards</w:t>
+      </w:r>
+      <w:bookmarkEnd w:id="7"/>
+      <w:r>
+        <w:rPr>
+          <w:rFonts w:ascii="Tahoma" w:hAnsi="Tahoma" w:cs="Tahoma"/>
+          <w:b/>
+          <w:bCs/>
+          <w:sz w:val="24"/>
+          <w:szCs w:val="24"/>
+        </w:rPr>
+        <w:t xml:space="preserve"> and Mappings</w:t>
+      </w:r>
+    </w:p>
+    <w:p>
+      <w:pPr>
+        <w:rPr>
+          <w:b/>
+          <w:bCs/>
+          <w:sz w:val="24"/>
+          <w:szCs w:val="24"/>
+        </w:rPr>
+      </w:pPr>
+      <w:r>
+        <w:rPr>
+          <w:b/>
+          <w:bCs/>
+          <w:sz w:val="24"/>
+          <w:szCs w:val="24"/>
+        </w:rPr>
+        <w:t>Right Intersection</w:t>
+      </w:r>
+    </w:p>
+    <w:p>
+      <w:pPr>
+        <w:spacing w:after="0"/>
+        <w:rPr>
+          <w:rFonts w:cstheme="minorHAnsi"/>
+        </w:rPr>
+      </w:pPr>
+      <w:r>
+        <w:rPr>
+          <w:rFonts w:cstheme="minorHAnsi"/>
+        </w:rPr>
+        <w:t>T</w:t>
+      </w:r>
+      <w:r>
+        <w:rPr>
+          <w:rFonts w:cstheme="minorHAnsi"/>
+        </w:rPr>
+        <w:t>_u1</w:t>
+      </w:r>
+      <w:r>
+        <w:rPr>
+          <w:rFonts w:cstheme="minorHAnsi"/>
+        </w:rPr>
+        <w:t>:</w:t>
+      </w:r>
+    </w:p>
+    <w:p>
+      <w:pPr>
+        <w:spacing w:after="0"/>
+        <w:rPr>
+          <w:rFonts w:cstheme="minorHAnsi"/>
+        </w:rPr>
+      </w:pPr>
+      <w:r>
+        <w:rPr>
+          <w:rFonts w:cstheme="minorHAnsi"/>
+        </w:rPr>
+        <w:tab/>
+        <w:t>Grd = (P</w:t>
+      </w:r>
+      <w:r>
+        <w:rPr>
+          <w:rFonts w:cstheme="minorHAnsi"/>
+        </w:rPr>
+        <w:t>_a1</w:t>
+      </w:r>
+      <w:r>
+        <w:rPr>
+          <w:rFonts w:cstheme="minorHAnsi"/>
+        </w:rPr>
+        <w:t>.HaveCar</w:t>
+      </w:r>
+      <w:r>
+        <w:rPr>
+          <w:rFonts w:cstheme="minorHAnsi"/>
+        </w:rPr>
+        <w:t>ForMe</w:t>
+      </w:r>
+      <w:r>
+        <w:rPr>
+          <w:rFonts w:cstheme="minorHAnsi"/>
+        </w:rPr>
+        <w:t>)</w:t>
+      </w:r>
+    </w:p>
+    <w:p>
+      <w:pPr>
+        <w:spacing w:after="0"/>
+        <w:rPr>
+          <w:rFonts w:cstheme="minorHAnsi"/>
+        </w:rPr>
+      </w:pPr>
+      <w:r>
+        <w:rPr>
+          <w:rFonts w:cstheme="minorHAnsi"/>
+        </w:rPr>
+        <w:tab/>
+        <w:t>Map = P</w:t>
+      </w:r>
+      <w:r>
+        <w:rPr>
+          <w:rFonts w:cstheme="minorHAnsi"/>
+        </w:rPr>
+        <w:t>_</w:t>
+      </w:r>
+      <w:r>
+        <w:rPr>
+          <w:rFonts w:cstheme="minorHAnsi"/>
+        </w:rPr>
+        <w:t>a</w:t>
+      </w:r>
+      <w:r>
+        <w:rPr>
+          <w:rFonts w:cstheme="minorHAnsi"/>
+        </w:rPr>
+        <w:t>1</w:t>
+      </w:r>
+      <w:r>
+        <w:rPr>
+          <w:rFonts w:cstheme="minorHAnsi"/>
+        </w:rPr>
+        <w:t>.</w:t>
+      </w:r>
+      <w:r>
+        <w:rPr>
+          <w:rFonts w:cstheme="minorHAnsi"/>
+        </w:rPr>
+        <w:t>addElement</w:t>
+      </w:r>
+      <w:r>
+        <w:rPr>
+          <w:rFonts w:cstheme="minorHAnsi"/>
+        </w:rPr>
+        <w:t>(P</w:t>
+      </w:r>
+      <w:r>
+        <w:rPr>
+          <w:rFonts w:cstheme="minorHAnsi"/>
+        </w:rPr>
+        <w:t>_</w:t>
+      </w:r>
+      <w:r>
+        <w:rPr>
+          <w:rFonts w:cstheme="minorHAnsi"/>
+        </w:rPr>
+        <w:t>x</w:t>
+      </w:r>
+      <w:r>
+        <w:rPr>
+          <w:rFonts w:cstheme="minorHAnsi"/>
+        </w:rPr>
+        <w:t>1</w:t>
+      </w:r>
+      <w:r>
+        <w:rPr>
+          <w:rFonts w:cstheme="minorHAnsi"/>
+        </w:rPr>
+        <w:t>)</w:t>
+      </w:r>
+    </w:p>
+    <w:p>
+      <w:pPr>
+        <w:spacing w:after="0"/>
+        <w:rPr>
+          <w:rFonts w:cstheme="minorHAnsi"/>
+        </w:rPr>
+      </w:pPr>
+    </w:p>
+    <w:p>
+      <w:pPr>
+        <w:spacing w:after="0"/>
+        <w:rPr>
+          <w:rFonts w:cstheme="minorHAnsi"/>
+        </w:rPr>
+      </w:pPr>
+      <w:r>
+        <w:rPr>
+          <w:rFonts w:cstheme="minorHAnsi"/>
+        </w:rPr>
+        <w:t>T_s:</w:t>
+      </w:r>
+    </w:p>
+    <w:p>
+      <w:pPr>
+        <w:spacing w:after="0"/>
+        <w:ind w:firstLine="720"/>
+        <w:rPr>
+          <w:rFonts w:cstheme="minorHAnsi"/>
+        </w:rPr>
+      </w:pPr>
+      <w:r>
+        <w:rPr>
+          <w:rFonts w:cstheme="minorHAnsi"/>
+        </w:rPr>
+        <w:t>Grd = (P</w:t>
+      </w:r>
+      <w:r>
+        <w:rPr>
+          <w:rFonts w:cstheme="minorHAnsi"/>
+        </w:rPr>
+        <w:t>_a</w:t>
+      </w:r>
+      <w:r>
+        <w:rPr>
+          <w:rFonts w:cstheme="minorHAnsi"/>
+        </w:rPr>
+        <w:t>1</w:t>
+      </w:r>
+      <w:r>
+        <w:rPr>
+          <w:rFonts w:cstheme="minorHAnsi"/>
+        </w:rPr>
+        <w:t>.HaveCar</w:t>
+      </w:r>
+      <w:r>
+        <w:rPr>
+          <w:rFonts w:cstheme="minorHAnsi"/>
+        </w:rPr>
+        <w:t>ForMe</w:t>
+      </w:r>
+      <w:r>
+        <w:rPr>
+          <w:rFonts w:cstheme="minorHAnsi"/>
+        </w:rPr>
+        <w:t xml:space="preserve"> &amp;&amp;</w:t>
+      </w:r>
+      <w:r>
+        <w:rPr>
+          <w:rFonts w:cstheme="minorHAnsi"/>
+        </w:rPr>
+        <w:t xml:space="preserve"> (</w:t>
+      </w:r>
+      <w:r>
+        <w:rPr>
+          <w:rFonts w:cstheme="minorHAnsi"/>
+        </w:rPr>
+        <w:t xml:space="preserve"> P_</w:t>
+      </w:r>
+      <w:r>
+        <w:rPr>
+          <w:rFonts w:cstheme="minorHAnsi"/>
+        </w:rPr>
+        <w:t>a1</w:t>
+      </w:r>
+      <w:r>
+        <w:rPr>
+          <w:rFonts w:cstheme="minorHAnsi"/>
+        </w:rPr>
+        <w:t>.isPriorityCar</w:t>
+      </w:r>
+      <w:r>
+        <w:rPr>
+          <w:rFonts w:cstheme="minorHAnsi"/>
+        </w:rPr>
+        <w:t xml:space="preserve"> </w:t>
+      </w:r>
+      <w:r>
+        <w:rPr>
+          <w:rFonts w:cstheme="minorHAnsi"/>
+        </w:rPr>
+        <w:t>||</w:t>
+      </w:r>
+      <w:r>
+        <w:rPr>
+          <w:rFonts w:cstheme="minorHAnsi"/>
+        </w:rPr>
+        <w:t xml:space="preserve"> P_a1.isBus</w:t>
+      </w:r>
+      <w:r>
+        <w:rPr>
+          <w:rFonts w:cstheme="minorHAnsi"/>
+        </w:rPr>
+        <w:t>)</w:t>
+      </w:r>
+      <w:r>
+        <w:rPr>
+          <w:rFonts w:cstheme="minorHAnsi"/>
+        </w:rPr>
+        <w:t>) // sau haveBus?</w:t>
+      </w:r>
+    </w:p>
+    <w:p>
+      <w:pPr>
+        <w:spacing w:after="0"/>
+        <w:rPr>
+          <w:rFonts w:cstheme="minorHAnsi"/>
+        </w:rPr>
+      </w:pPr>
+      <w:r>
+        <w:rPr>
+          <w:rFonts w:cstheme="minorHAnsi"/>
+        </w:rPr>
+        <w:tab/>
+        <w:t>Map = P</w:t>
+      </w:r>
+      <w:r>
+        <w:rPr>
+          <w:rFonts w:cstheme="minorHAnsi"/>
+        </w:rPr>
+        <w:t>_</w:t>
+      </w:r>
+      <w:r>
+        <w:rPr>
+          <w:rFonts w:cstheme="minorHAnsi"/>
+        </w:rPr>
+        <w:t>x1</w:t>
+      </w:r>
+      <w:r>
+        <w:rPr>
+          <w:rFonts w:cstheme="minorHAnsi"/>
+        </w:rPr>
+        <w:t>.</w:t>
+      </w:r>
+      <w:r>
+        <w:rPr>
+          <w:rFonts w:cstheme="minorHAnsi"/>
+        </w:rPr>
+        <w:t>addElement</w:t>
+      </w:r>
+      <w:r>
+        <w:rPr>
+          <w:rFonts w:cstheme="minorHAnsi"/>
+        </w:rPr>
+        <w:t>(P</w:t>
+      </w:r>
+      <w:r>
+        <w:rPr>
+          <w:rFonts w:cstheme="minorHAnsi"/>
+        </w:rPr>
+        <w:t>_</w:t>
+      </w:r>
+      <w:r>
+        <w:rPr>
+          <w:rFonts w:cstheme="minorHAnsi"/>
+        </w:rPr>
+        <w:t>station</w:t>
+      </w:r>
+      <w:r>
+        <w:rPr>
+          <w:rFonts w:cstheme="minorHAnsi"/>
+        </w:rPr>
+        <w:t>)</w:t>
+      </w:r>
+    </w:p>
+    <w:p>
+      <w:pPr>
+        <w:spacing w:after="0"/>
+        <w:rPr>
+          <w:rFonts w:cstheme="minorHAnsi"/>
+        </w:rPr>
+      </w:pPr>
+    </w:p>
+    <w:p>
+      <w:pPr>
+        <w:spacing w:after="0"/>
+        <w:rPr>
+          <w:rFonts w:cstheme="minorHAnsi"/>
+        </w:rPr>
+      </w:pPr>
+      <w:r>
+        <w:rPr>
+          <w:rFonts w:cstheme="minorHAnsi"/>
+        </w:rPr>
+        <w:t>T_es:</w:t>
+      </w:r>
+    </w:p>
+    <w:p>
+      <w:pPr>
+        <w:spacing w:after="0"/>
+        <w:ind w:firstLine="720"/>
+        <w:rPr>
+          <w:rFonts w:cstheme="minorHAnsi"/>
+        </w:rPr>
+      </w:pPr>
+      <w:r>
+        <w:rPr>
+          <w:rFonts w:cstheme="minorHAnsi"/>
+        </w:rPr>
+        <w:t>Grd = (</w:t>
+      </w:r>
+      <w:r>
+        <w:rPr>
+          <w:rFonts w:cstheme="minorHAnsi"/>
+        </w:rPr>
+        <w:t xml:space="preserve">user !=NULL &amp;&amp; </w:t>
+      </w:r>
+      <w:r>
+        <w:rPr>
+          <w:rFonts w:cstheme="minorHAnsi"/>
+        </w:rPr>
+        <w:t>P</w:t>
+      </w:r>
+      <w:r>
+        <w:rPr>
+          <w:rFonts w:cstheme="minorHAnsi"/>
+        </w:rPr>
+        <w:t>_</w:t>
+      </w:r>
+      <w:r>
+        <w:rPr>
+          <w:rFonts w:cstheme="minorHAnsi"/>
+        </w:rPr>
+        <w:t>station</w:t>
+      </w:r>
+      <w:r>
+        <w:rPr>
+          <w:rFonts w:cstheme="minorHAnsi"/>
+        </w:rPr>
+        <w:t>.HaveCar</w:t>
+      </w:r>
+      <w:r>
+        <w:rPr>
+          <w:rFonts w:cstheme="minorHAnsi"/>
+        </w:rPr>
+        <w:t>ForMe</w:t>
+      </w:r>
+      <w:r>
+        <w:rPr>
+          <w:rFonts w:cstheme="minorHAnsi"/>
+        </w:rPr>
+        <w:t>)</w:t>
+      </w:r>
+      <w:r>
+        <w:rPr>
+          <w:rFonts w:cstheme="minorHAnsi"/>
+        </w:rPr>
+        <w:t xml:space="preserve"> //sau haveBus?</w:t>
+      </w:r>
+    </w:p>
+    <w:p>
+      <w:pPr>
+        <w:spacing w:after="0"/>
+        <w:ind w:firstLine="720"/>
+        <w:rPr>
+          <w:rFonts w:cstheme="minorHAnsi"/>
+        </w:rPr>
+      </w:pPr>
+      <w:r>
+        <w:rPr>
+          <w:rFonts w:cstheme="minorHAnsi"/>
+        </w:rPr>
+        <w:t>Input = ArrayList&lt;string&gt;.add -&gt; P_station</w:t>
+      </w:r>
+    </w:p>
+    <w:p>
+      <w:pPr>
+        <w:spacing w:after="0"/>
+        <w:ind w:firstLine="720"/>
+        <w:rPr>
+          <w:rFonts w:cstheme="minorHAnsi"/>
+        </w:rPr>
+      </w:pPr>
+      <w:r>
+        <w:rPr>
+          <w:rFonts w:cstheme="minorHAnsi"/>
+        </w:rPr>
+        <w:tab/>
+      </w:r>
+      <w:r>
+        <w:rPr>
+          <w:rFonts w:cstheme="minorHAnsi"/>
+        </w:rPr>
+        <w:tab/>
+      </w:r>
+      <w:r>
+        <w:rPr>
+          <w:rFonts w:cstheme="minorHAnsi"/>
+        </w:rPr>
+        <w:tab/>
+        <w:t xml:space="preserve">          -&gt; user</w:t>
+      </w:r>
+    </w:p>
+    <w:p>
+      <w:pPr>
+        <w:spacing w:after="0"/>
+        <w:rPr>
+          <w:rFonts w:cstheme="minorHAnsi"/>
+        </w:rPr>
+      </w:pPr>
+      <w:r>
+        <w:rPr>
+          <w:rFonts w:cstheme="minorHAnsi"/>
+        </w:rPr>
+        <w:tab/>
+        <w:t xml:space="preserve">Map = </w:t>
+      </w:r>
+      <w:r>
+        <w:rPr>
+          <w:rFonts w:cstheme="minorHAnsi"/>
+        </w:rPr>
+        <w:t xml:space="preserve">(input, </w:t>
+      </w:r>
+      <w:r>
+        <w:rPr>
+          <w:rFonts w:cstheme="minorHAnsi"/>
+        </w:rPr>
+        <w:t>P</w:t>
+      </w:r>
+      <w:r>
+        <w:rPr>
+          <w:rFonts w:cstheme="minorHAnsi"/>
+        </w:rPr>
+        <w:t>_</w:t>
+      </w:r>
+      <w:r>
+        <w:rPr>
+          <w:rFonts w:cstheme="minorHAnsi"/>
+        </w:rPr>
+        <w:t>station</w:t>
+      </w:r>
+      <w:r>
+        <w:rPr>
+          <w:rFonts w:cstheme="minorHAnsi"/>
+        </w:rPr>
+        <w:t>.Pop</w:t>
+      </w:r>
+      <w:r>
+        <w:rPr>
+          <w:rFonts w:cstheme="minorHAnsi"/>
+        </w:rPr>
+        <w:t>BusToQueue</w:t>
+      </w:r>
+      <w:r>
+        <w:rPr>
+          <w:rFonts w:cstheme="minorHAnsi"/>
+        </w:rPr>
+        <w:t>(P</w:t>
+      </w:r>
+      <w:r>
+        <w:rPr>
+          <w:rFonts w:cstheme="minorHAnsi"/>
+        </w:rPr>
+        <w:t>_</w:t>
+      </w:r>
+      <w:r>
+        <w:rPr>
+          <w:rFonts w:cstheme="minorHAnsi"/>
+        </w:rPr>
+        <w:t>x2</w:t>
+      </w:r>
+      <w:r>
+        <w:rPr>
+          <w:rFonts w:cstheme="minorHAnsi"/>
+        </w:rPr>
+        <w:t>)</w:t>
+      </w:r>
+      <w:r>
+        <w:rPr>
+          <w:rFonts w:cstheme="minorHAnsi"/>
+        </w:rPr>
+        <w:t xml:space="preserve"> )</w:t>
+      </w:r>
+    </w:p>
+    <w:p>
+      <w:pPr>
+        <w:tabs>
+          <w:tab w:val="left" w:pos="975"/>
+        </w:tabs>
+      </w:pPr>
+      <w:r>
+        <w:t>T17:</w:t>
+      </w:r>
+    </w:p>
+    <w:p>
+      <w:pPr>
+        <w:spacing w:after="0"/>
+        <w:rPr>
+          <w:rFonts w:ascii="Calibri" w:hAnsi="Calibri" w:cs="Calibri"/>
+        </w:rPr>
+      </w:pPr>
+      <w:r>
+        <w:tab/>
+      </w:r>
+      <w:r>
+        <w:rPr>
+          <w:rFonts w:ascii="Calibri" w:hAnsi="Calibri" w:cs="Calibri"/>
+        </w:rPr>
+        <w:t>Grd = (P</w:t>
+      </w:r>
+      <w:r>
+        <w:rPr>
+          <w:rFonts w:ascii="Calibri" w:hAnsi="Calibri" w:cs="Calibri"/>
+        </w:rPr>
+        <w:t>_</w:t>
+      </w:r>
+      <w:r>
+        <w:rPr>
+          <w:rFonts w:ascii="Calibri" w:hAnsi="Calibri" w:cs="Calibri"/>
+        </w:rPr>
+        <w:t>x</w:t>
+      </w:r>
+      <w:r>
+        <w:rPr>
+          <w:rFonts w:ascii="Calibri" w:hAnsi="Calibri" w:cs="Calibri"/>
+        </w:rPr>
+        <w:t>1</w:t>
+      </w:r>
+      <w:r>
+        <w:rPr>
+          <w:rFonts w:ascii="Calibri" w:hAnsi="Calibri" w:cs="Calibri"/>
+        </w:rPr>
+        <w:t xml:space="preserve"> != NULL</w:t>
+      </w:r>
+      <w:r>
+        <w:rPr>
+          <w:rFonts w:ascii="Calibri" w:hAnsi="Calibri" w:cs="Calibri"/>
+        </w:rPr>
+        <w:t>)</w:t>
+      </w:r>
+    </w:p>
+    <w:p>
+      <w:pPr>
+        <w:spacing w:after="0"/>
+        <w:rPr>
+          <w:rFonts w:ascii="Calibri" w:hAnsi="Calibri" w:cs="Calibri"/>
+        </w:rPr>
+      </w:pPr>
+      <w:r>
+        <w:rPr>
+          <w:rFonts w:ascii="Calibri" w:hAnsi="Calibri" w:cs="Calibri"/>
+        </w:rPr>
+        <w:tab/>
+        <w:t>Map = P</w:t>
+      </w:r>
+      <w:r>
+        <w:rPr>
+          <w:rFonts w:ascii="Calibri" w:hAnsi="Calibri" w:cs="Calibri"/>
+        </w:rPr>
+        <w:t>_x</w:t>
+      </w:r>
+      <w:r>
+        <w:rPr>
+          <w:rFonts w:ascii="Calibri" w:hAnsi="Calibri" w:cs="Calibri"/>
+        </w:rPr>
+        <w:t>1</w:t>
+      </w:r>
+      <w:r>
+        <w:rPr>
+          <w:rFonts w:ascii="Calibri" w:hAnsi="Calibri" w:cs="Calibri"/>
+        </w:rPr>
+        <w:t>.</w:t>
+      </w:r>
+      <w:r>
+        <w:rPr>
+          <w:rFonts w:ascii="Calibri" w:hAnsi="Calibri" w:cs="Calibri"/>
+        </w:rPr>
+        <w:t>addElement</w:t>
+      </w:r>
+      <w:r>
+        <w:rPr>
+          <w:rFonts w:ascii="Calibri" w:hAnsi="Calibri" w:cs="Calibri"/>
+        </w:rPr>
+        <w:t>(P</w:t>
+      </w:r>
+      <w:r>
+        <w:rPr>
+          <w:rFonts w:ascii="Calibri" w:hAnsi="Calibri" w:cs="Calibri"/>
+        </w:rPr>
+        <w:t>_x</w:t>
+      </w:r>
+      <w:r>
+        <w:rPr>
+          <w:rFonts w:ascii="Calibri" w:hAnsi="Calibri" w:cs="Calibri"/>
+        </w:rPr>
+        <w:t>2</w:t>
+      </w:r>
+      <w:r>
+        <w:rPr>
+          <w:rFonts w:ascii="Calibri" w:hAnsi="Calibri" w:cs="Calibri"/>
+        </w:rPr>
+        <w:t>)</w:t>
+      </w:r>
+    </w:p>
+    <w:p>
+      <w:pPr>
+        <w:spacing w:after="0"/>
+        <w:rPr>
+          <w:rFonts w:ascii="Calibri" w:hAnsi="Calibri" w:cs="Calibri"/>
+        </w:rPr>
+      </w:pPr>
+      <w:r>
+        <w:rPr>
+          <w:rFonts w:ascii="Calibri" w:hAnsi="Calibri" w:cs="Calibri"/>
+        </w:rPr>
+        <w:t>T_e1:</w:t>
+      </w:r>
+    </w:p>
+    <w:p>
+      <w:pPr>
+        <w:spacing w:after="0"/>
+        <w:ind w:firstLine="720"/>
+        <w:rPr>
+          <w:rFonts w:cstheme="minorHAnsi"/>
+        </w:rPr>
+      </w:pPr>
+      <w:r>
+        <w:rPr>
+          <w:rFonts w:cstheme="minorHAnsi"/>
+        </w:rPr>
+        <w:t>Grd = (P</w:t>
+      </w:r>
+      <w:r>
+        <w:rPr>
+          <w:rFonts w:cstheme="minorHAnsi"/>
+        </w:rPr>
+        <w:t>_</w:t>
+      </w:r>
+      <w:r>
+        <w:rPr>
+          <w:rFonts w:cstheme="minorHAnsi"/>
+        </w:rPr>
+        <w:t>x2</w:t>
+      </w:r>
+      <w:r>
+        <w:rPr>
+          <w:rFonts w:cstheme="minorHAnsi"/>
+        </w:rPr>
+        <w:t>.HaveCarForMe</w:t>
+      </w:r>
+      <w:r>
+        <w:rPr>
+          <w:rFonts w:cstheme="minorHAnsi"/>
+        </w:rPr>
+        <w:t xml:space="preserve"> &amp;&amp; P_TL1==”Green”</w:t>
+      </w:r>
+      <w:r>
+        <w:rPr>
+          <w:rFonts w:cstheme="minorHAnsi"/>
+        </w:rPr>
+        <w:t>)</w:t>
+      </w:r>
+    </w:p>
+    <w:p>
+      <w:pPr>
+        <w:spacing w:after="0"/>
+        <w:rPr>
+          <w:rFonts w:cstheme="minorHAnsi"/>
+        </w:rPr>
+      </w:pPr>
+      <w:r>
+        <w:rPr>
+          <w:rFonts w:cstheme="minorHAnsi"/>
+        </w:rPr>
+        <w:tab/>
+        <w:t>Map = P</w:t>
+      </w:r>
+      <w:r>
+        <w:rPr>
+          <w:rFonts w:cstheme="minorHAnsi"/>
+        </w:rPr>
+        <w:t>_</w:t>
+      </w:r>
+      <w:r>
+        <w:rPr>
+          <w:rFonts w:cstheme="minorHAnsi"/>
+        </w:rPr>
+        <w:t>x2</w:t>
+      </w:r>
+      <w:r>
+        <w:rPr>
+          <w:rFonts w:cstheme="minorHAnsi"/>
+        </w:rPr>
+        <w:t>.PopElementWith</w:t>
+      </w:r>
+      <w:r>
+        <w:rPr>
+          <w:rFonts w:cstheme="minorHAnsi"/>
+        </w:rPr>
+        <w:t>out</w:t>
+      </w:r>
+      <w:r>
+        <w:rPr>
+          <w:rFonts w:cstheme="minorHAnsi"/>
+        </w:rPr>
+        <w:t>Target</w:t>
+      </w:r>
+      <w:r>
+        <w:rPr>
+          <w:rFonts w:cstheme="minorHAnsi"/>
+        </w:rPr>
+        <w:t xml:space="preserve"> </w:t>
+      </w:r>
+      <w:r>
+        <w:rPr>
+          <w:rFonts w:cstheme="minorHAnsi"/>
+        </w:rPr>
+        <w:t>(P</w:t>
+      </w:r>
+      <w:r>
+        <w:rPr>
+          <w:rFonts w:cstheme="minorHAnsi"/>
+        </w:rPr>
+        <w:t>_</w:t>
+      </w:r>
+      <w:r>
+        <w:rPr>
+          <w:rFonts w:cstheme="minorHAnsi"/>
+        </w:rPr>
+        <w:t>xx1</w:t>
+      </w:r>
+      <w:r>
+        <w:rPr>
+          <w:rFonts w:cstheme="minorHAnsi"/>
+        </w:rPr>
+        <w:t>)</w:t>
+      </w:r>
+    </w:p>
+    <w:p>
+      <w:pPr>
+        <w:spacing w:after="0"/>
+        <w:rPr>
+          <w:rFonts w:ascii="Calibri" w:hAnsi="Calibri" w:cs="Calibri"/>
+        </w:rPr>
+      </w:pPr>
+      <w:r>
+        <w:rPr>
+          <w:rFonts w:ascii="Calibri" w:hAnsi="Calibri" w:cs="Calibri"/>
+        </w:rPr>
+        <w:t>T_</w:t>
+      </w:r>
+      <w:r>
+        <w:rPr>
+          <w:rFonts w:ascii="Calibri" w:hAnsi="Calibri" w:cs="Calibri"/>
+        </w:rPr>
+        <w:t>b1</w:t>
+      </w:r>
+      <w:r>
+        <w:rPr>
+          <w:rFonts w:ascii="Calibri" w:hAnsi="Calibri" w:cs="Calibri"/>
+        </w:rPr>
+        <w:t>:</w:t>
+      </w:r>
+    </w:p>
+    <w:p>
+      <w:pPr>
+        <w:spacing w:after="0"/>
+        <w:ind w:firstLine="720"/>
+        <w:rPr>
+          <w:rFonts w:cstheme="minorHAnsi"/>
+        </w:rPr>
+      </w:pPr>
+      <w:r>
+        <w:rPr>
+          <w:rFonts w:cstheme="minorHAnsi"/>
+        </w:rPr>
+        <w:t>Grd = (P</w:t>
+      </w:r>
+      <w:r>
+        <w:rPr>
+          <w:rFonts w:cstheme="minorHAnsi"/>
+        </w:rPr>
+        <w:t>_x</w:t>
+      </w:r>
+      <w:r>
+        <w:rPr>
+          <w:rFonts w:cstheme="minorHAnsi"/>
+        </w:rPr>
+        <w:t>x1</w:t>
+      </w:r>
+      <w:r>
+        <w:rPr>
+          <w:rFonts w:cstheme="minorHAnsi"/>
+        </w:rPr>
+        <w:t>.HaveCarForM</w:t>
+      </w:r>
+      <w:r>
+        <w:rPr>
+          <w:rFonts w:cstheme="minorHAnsi"/>
+        </w:rPr>
+        <w:t>e)</w:t>
+      </w:r>
+    </w:p>
+    <w:p>
+      <w:pPr>
+        <w:spacing w:after="0"/>
+        <w:rPr>
+          <w:rFonts w:cstheme="minorHAnsi"/>
+        </w:rPr>
+      </w:pPr>
+      <w:r>
+        <w:rPr>
+          <w:rFonts w:cstheme="minorHAnsi"/>
+        </w:rPr>
+        <w:tab/>
+        <w:t>Map = P</w:t>
+      </w:r>
+      <w:r>
+        <w:rPr>
+          <w:rFonts w:cstheme="minorHAnsi"/>
+        </w:rPr>
+        <w:t>_x</w:t>
+      </w:r>
+      <w:r>
+        <w:rPr>
+          <w:rFonts w:cstheme="minorHAnsi"/>
+        </w:rPr>
+        <w:t>x1</w:t>
+      </w:r>
+      <w:r>
+        <w:rPr>
+          <w:rFonts w:cstheme="minorHAnsi"/>
+        </w:rPr>
+        <w:t>.</w:t>
+      </w:r>
+      <w:r>
+        <w:rPr>
+          <w:rFonts w:ascii="Times New Roman" w:hAnsi="Times New Roman" w:cs="Times New Roman"/>
+          <w:sz w:val="24"/>
+          <w:szCs w:val="24"/>
+        </w:rPr>
+        <w:t xml:space="preserve"> </w:t>
+      </w:r>
+      <w:r>
+        <w:rPr>
+          <w:rFonts w:ascii="Times New Roman" w:hAnsi="Times New Roman" w:cs="Times New Roman"/>
+          <w:sz w:val="24"/>
+          <w:szCs w:val="24"/>
+        </w:rPr>
+        <w:t>PopElementWithTarget</w:t>
+      </w:r>
+      <w:r>
+        <w:rPr>
+          <w:rFonts w:cstheme="minorHAnsi"/>
+        </w:rPr>
+        <w:t xml:space="preserve"> (P</w:t>
+      </w:r>
+      <w:r>
+        <w:rPr>
+          <w:rFonts w:cstheme="minorHAnsi"/>
+        </w:rPr>
+        <w:t>_</w:t>
+      </w:r>
+      <w:r>
+        <w:rPr>
+          <w:rFonts w:cstheme="minorHAnsi"/>
+        </w:rPr>
+        <w:t>b</w:t>
+      </w:r>
+      <w:r>
+        <w:rPr>
+          <w:rFonts w:cstheme="minorHAnsi"/>
+        </w:rPr>
+        <w:t>1</w:t>
+      </w:r>
+      <w:r>
+        <w:rPr>
+          <w:rFonts w:cstheme="minorHAnsi"/>
+        </w:rPr>
+        <w:t>)</w:t>
+      </w:r>
+    </w:p>
+    <w:p>
+      <w:pPr>
+        <w:spacing w:after="0"/>
+        <w:rPr>
+          <w:rFonts w:ascii="Calibri" w:hAnsi="Calibri" w:cs="Calibri"/>
+        </w:rPr>
+      </w:pPr>
+      <w:r>
+        <w:rPr>
+          <w:rFonts w:ascii="Calibri" w:hAnsi="Calibri" w:cs="Calibri"/>
+        </w:rPr>
+        <w:t>T_b</w:t>
+      </w:r>
+      <w:r>
+        <w:rPr>
+          <w:rFonts w:ascii="Calibri" w:hAnsi="Calibri" w:cs="Calibri"/>
+        </w:rPr>
+        <w:t>2</w:t>
+      </w:r>
+      <w:r>
+        <w:rPr>
+          <w:rFonts w:ascii="Calibri" w:hAnsi="Calibri" w:cs="Calibri"/>
+        </w:rPr>
+        <w:t>:</w:t>
+      </w:r>
+    </w:p>
+    <w:p>
+      <w:pPr>
+        <w:spacing w:after="0"/>
+        <w:ind w:firstLine="720"/>
+        <w:rPr>
+          <w:rFonts w:cstheme="minorHAnsi"/>
+        </w:rPr>
+      </w:pPr>
+      <w:r>
+        <w:rPr>
+          <w:rFonts w:cstheme="minorHAnsi"/>
+        </w:rPr>
+        <w:t>Grd = (P</w:t>
+      </w:r>
+      <w:r>
+        <w:rPr>
+          <w:rFonts w:cstheme="minorHAnsi"/>
+        </w:rPr>
+        <w:t>_xx1</w:t>
+      </w:r>
+      <w:r>
+        <w:rPr>
+          <w:rFonts w:cstheme="minorHAnsi"/>
+        </w:rPr>
+        <w:t>.HaveCarForM</w:t>
+      </w:r>
+      <w:r>
+        <w:rPr>
+          <w:rFonts w:cstheme="minorHAnsi"/>
+        </w:rPr>
+        <w:t>e)</w:t>
+      </w:r>
+    </w:p>
+    <w:p>
+      <w:pPr>
+        <w:spacing w:after="0"/>
+        <w:rPr>
+          <w:rFonts w:cstheme="minorHAnsi"/>
+        </w:rPr>
+      </w:pPr>
+      <w:r>
+        <w:rPr>
+          <w:rFonts w:cstheme="minorHAnsi"/>
+        </w:rPr>
+        <w:tab/>
+        <w:t>Map = P</w:t>
+      </w:r>
+      <w:r>
+        <w:rPr>
+          <w:rFonts w:cstheme="minorHAnsi"/>
+        </w:rPr>
+        <w:t>_xx1</w:t>
+      </w:r>
+      <w:r>
+        <w:rPr>
+          <w:rFonts w:cstheme="minorHAnsi"/>
+        </w:rPr>
+        <w:t>.</w:t>
+      </w:r>
+      <w:r>
+        <w:rPr>
+          <w:rFonts w:ascii="Times New Roman" w:hAnsi="Times New Roman" w:cs="Times New Roman"/>
+          <w:sz w:val="24"/>
+          <w:szCs w:val="24"/>
+        </w:rPr>
+        <w:t xml:space="preserve"> </w:t>
+      </w:r>
+      <w:r>
+        <w:rPr>
+          <w:rFonts w:ascii="Times New Roman" w:hAnsi="Times New Roman" w:cs="Times New Roman"/>
+          <w:sz w:val="24"/>
+          <w:szCs w:val="24"/>
+        </w:rPr>
+        <w:t>PopElementWithTarget</w:t>
+      </w:r>
+      <w:r>
+        <w:rPr>
+          <w:rFonts w:cstheme="minorHAnsi"/>
+        </w:rPr>
+        <w:t xml:space="preserve"> (P</w:t>
+      </w:r>
+      <w:r>
+        <w:rPr>
+          <w:rFonts w:cstheme="minorHAnsi"/>
+        </w:rPr>
+        <w:t>_b</w:t>
+      </w:r>
+      <w:r>
+        <w:rPr>
+          <w:rFonts w:cstheme="minorHAnsi"/>
+        </w:rPr>
+        <w:t>2</w:t>
+      </w:r>
+      <w:r>
+        <w:rPr>
+          <w:rFonts w:cstheme="minorHAnsi"/>
+        </w:rPr>
+        <w:t>)</w:t>
+      </w:r>
+    </w:p>
+    <w:p>
+      <w:pPr>
+        <w:spacing w:after="0"/>
+        <w:rPr>
+          <w:rFonts w:ascii="Calibri" w:hAnsi="Calibri" w:cs="Calibri"/>
+        </w:rPr>
+      </w:pPr>
+      <w:r>
+        <w:rPr>
+          <w:rFonts w:ascii="Calibri" w:hAnsi="Calibri" w:cs="Calibri"/>
+        </w:rPr>
+        <w:t>T_</w:t>
+      </w:r>
+      <w:r>
+        <w:rPr>
+          <w:rFonts w:ascii="Calibri" w:hAnsi="Calibri" w:cs="Calibri"/>
+        </w:rPr>
+        <w:t>e2</w:t>
+      </w:r>
+      <w:r>
+        <w:rPr>
+          <w:rFonts w:ascii="Calibri" w:hAnsi="Calibri" w:cs="Calibri"/>
+        </w:rPr>
+        <w:t>:</w:t>
+      </w:r>
+    </w:p>
+    <w:p>
+      <w:pPr>
+        <w:spacing w:after="0"/>
+        <w:ind w:firstLine="720"/>
+        <w:rPr>
+          <w:rFonts w:cstheme="minorHAnsi"/>
+        </w:rPr>
+      </w:pPr>
+      <w:r>
+        <w:rPr>
+          <w:rFonts w:cstheme="minorHAnsi"/>
+        </w:rPr>
+        <w:t>Grd = (P</w:t>
+      </w:r>
+      <w:r>
+        <w:rPr>
+          <w:rFonts w:cstheme="minorHAnsi"/>
+        </w:rPr>
+        <w:t>_x</w:t>
+      </w:r>
+      <w:r>
+        <w:rPr>
+          <w:rFonts w:cstheme="minorHAnsi"/>
+        </w:rPr>
+        <w:t>3</w:t>
+      </w:r>
+      <w:r>
+        <w:rPr>
+          <w:rFonts w:cstheme="minorHAnsi"/>
+        </w:rPr>
+        <w:t>.HaveCarForMe</w:t>
+      </w:r>
+      <w:r>
+        <w:rPr>
+          <w:rFonts w:cstheme="minorHAnsi"/>
+        </w:rPr>
+        <w:t xml:space="preserve"> &amp;&amp; P_TL</w:t>
+      </w:r>
+      <w:r>
+        <w:rPr>
+          <w:rFonts w:cstheme="minorHAnsi"/>
+        </w:rPr>
+        <w:t>2</w:t>
+      </w:r>
+      <w:r>
+        <w:rPr>
+          <w:rFonts w:cstheme="minorHAnsi"/>
+        </w:rPr>
+        <w:t>==”Green”</w:t>
+      </w:r>
+      <w:r>
+        <w:rPr>
+          <w:rFonts w:cstheme="minorHAnsi"/>
+        </w:rPr>
+        <w:t>)</w:t>
+      </w:r>
+    </w:p>
+    <w:p>
+      <w:pPr>
+        <w:spacing w:after="0"/>
+        <w:rPr>
+          <w:rFonts w:cstheme="minorHAnsi"/>
+        </w:rPr>
+      </w:pPr>
+      <w:r>
+        <w:rPr>
+          <w:rFonts w:cstheme="minorHAnsi"/>
+        </w:rPr>
+        <w:tab/>
+        <w:t>Map = P</w:t>
+      </w:r>
+      <w:r>
+        <w:rPr>
+          <w:rFonts w:cstheme="minorHAnsi"/>
+        </w:rPr>
+        <w:t>_x</w:t>
+      </w:r>
+      <w:r>
+        <w:rPr>
+          <w:rFonts w:cstheme="minorHAnsi"/>
+        </w:rPr>
+        <w:t>3</w:t>
+      </w:r>
+      <w:r>
+        <w:rPr>
+          <w:rFonts w:cstheme="minorHAnsi"/>
+        </w:rPr>
+        <w:t>.PopElementWith</w:t>
+      </w:r>
+      <w:r>
+        <w:rPr>
+          <w:rFonts w:cstheme="minorHAnsi"/>
+        </w:rPr>
+        <w:t>out</w:t>
+      </w:r>
+      <w:r>
+        <w:rPr>
+          <w:rFonts w:cstheme="minorHAnsi"/>
+        </w:rPr>
+        <w:t>Target (P</w:t>
+      </w:r>
+      <w:r>
+        <w:rPr>
+          <w:rFonts w:cstheme="minorHAnsi"/>
+        </w:rPr>
+        <w:t>_xx1</w:t>
+      </w:r>
+      <w:r>
+        <w:rPr>
+          <w:rFonts w:cstheme="minorHAnsi"/>
+        </w:rPr>
+        <w:t>)</w:t>
+      </w:r>
+    </w:p>
+    <w:p>
+      <w:pPr>
+        <w:spacing w:after="0"/>
+        <w:rPr>
+          <w:rFonts w:ascii="Calibri" w:hAnsi="Calibri" w:cs="Calibri"/>
+        </w:rPr>
+      </w:pPr>
+      <w:r>
+        <w:rPr>
+          <w:rFonts w:ascii="Calibri" w:hAnsi="Calibri" w:cs="Calibri"/>
+        </w:rPr>
+        <w:t>T_</w:t>
+      </w:r>
+      <w:r>
+        <w:rPr>
+          <w:rFonts w:ascii="Calibri" w:hAnsi="Calibri" w:cs="Calibri"/>
+        </w:rPr>
+        <w:t>u</w:t>
+      </w:r>
+      <w:r>
+        <w:rPr>
+          <w:rFonts w:ascii="Calibri" w:hAnsi="Calibri" w:cs="Calibri"/>
+        </w:rPr>
+        <w:t>2:</w:t>
+      </w:r>
+    </w:p>
+    <w:p>
+      <w:pPr>
+        <w:spacing w:after="0"/>
+        <w:ind w:firstLine="720"/>
+        <w:rPr>
+          <w:rFonts w:cstheme="minorHAnsi"/>
+        </w:rPr>
+      </w:pPr>
+      <w:r>
+        <w:rPr>
+          <w:rFonts w:cstheme="minorHAnsi"/>
+        </w:rPr>
+        <w:t>Grd = (P</w:t>
+      </w:r>
+      <w:r>
+        <w:rPr>
+          <w:rFonts w:cstheme="minorHAnsi"/>
+        </w:rPr>
+        <w:t>_a</w:t>
+      </w:r>
+      <w:r>
+        <w:rPr>
+          <w:rFonts w:cstheme="minorHAnsi"/>
+        </w:rPr>
+        <w:t>2</w:t>
+      </w:r>
+      <w:r>
+        <w:rPr>
+          <w:rFonts w:cstheme="minorHAnsi"/>
+        </w:rPr>
+        <w:t>.HaveCar</w:t>
+      </w:r>
+      <w:r>
+        <w:rPr>
+          <w:rFonts w:cstheme="minorHAnsi"/>
+        </w:rPr>
+        <w:t>ForMe</w:t>
+      </w:r>
+      <w:r>
+        <w:rPr>
+          <w:rFonts w:cstheme="minorHAnsi"/>
+        </w:rPr>
+        <w:t>)</w:t>
+      </w:r>
+    </w:p>
+    <w:p>
+      <w:pPr>
+        <w:spacing w:after="0"/>
+        <w:rPr>
+          <w:rFonts w:cstheme="minorHAnsi"/>
+        </w:rPr>
+      </w:pPr>
+      <w:r>
+        <w:rPr>
+          <w:rFonts w:cstheme="minorHAnsi"/>
+        </w:rPr>
+        <w:tab/>
+        <w:t>Map = P</w:t>
+      </w:r>
+      <w:r>
+        <w:rPr>
+          <w:rFonts w:cstheme="minorHAnsi"/>
+        </w:rPr>
+        <w:t>_a</w:t>
+      </w:r>
+      <w:r>
+        <w:rPr>
+          <w:rFonts w:cstheme="minorHAnsi"/>
+        </w:rPr>
+        <w:t>2</w:t>
+      </w:r>
+      <w:r>
+        <w:rPr>
+          <w:rFonts w:cstheme="minorHAnsi"/>
+        </w:rPr>
+        <w:t>.</w:t>
+      </w:r>
+      <w:r>
+        <w:rPr>
+          <w:rFonts w:cstheme="minorHAnsi"/>
+        </w:rPr>
+        <w:t>addElement</w:t>
+      </w:r>
+      <w:r>
+        <w:rPr>
+          <w:rFonts w:cstheme="minorHAnsi"/>
+        </w:rPr>
+        <w:t>(P</w:t>
+      </w:r>
+      <w:r>
+        <w:rPr>
+          <w:rFonts w:cstheme="minorHAnsi"/>
+        </w:rPr>
+        <w:t>_x</w:t>
+      </w:r>
+      <w:r>
+        <w:rPr>
+          <w:rFonts w:cstheme="minorHAnsi"/>
+        </w:rPr>
+        <w:t>3</w:t>
+      </w:r>
+      <w:r>
+        <w:rPr>
+          <w:rFonts w:cstheme="minorHAnsi"/>
+        </w:rPr>
+        <w:t>)</w:t>
+      </w:r>
+    </w:p>
+    <w:p>
+      <w:pPr>
+        <w:spacing w:after="0"/>
+        <w:rPr>
+          <w:rFonts w:ascii="Calibri" w:hAnsi="Calibri" w:cs="Calibri"/>
+        </w:rPr>
+      </w:pPr>
+      <w:r>
+        <w:rPr>
+          <w:rFonts w:ascii="Calibri" w:hAnsi="Calibri" w:cs="Calibri"/>
+        </w:rPr>
+        <w:t>T_</w:t>
+      </w:r>
+      <w:r>
+        <w:rPr>
+          <w:rFonts w:ascii="Calibri" w:hAnsi="Calibri" w:cs="Calibri"/>
+        </w:rPr>
+        <w:t>c1</w:t>
+      </w:r>
+      <w:r>
+        <w:rPr>
+          <w:rFonts w:ascii="Calibri" w:hAnsi="Calibri" w:cs="Calibri"/>
+        </w:rPr>
+        <w:t>:</w:t>
+      </w:r>
+    </w:p>
+    <w:p>
+      <w:pPr>
+        <w:spacing w:after="0"/>
+        <w:ind w:firstLine="720"/>
+        <w:rPr>
+          <w:rFonts w:cstheme="minorHAnsi"/>
+        </w:rPr>
+      </w:pPr>
+      <w:r>
+        <w:rPr>
+          <w:rFonts w:cstheme="minorHAnsi"/>
+        </w:rPr>
+        <w:t>Grd = (P</w:t>
+      </w:r>
+      <w:r>
+        <w:rPr>
+          <w:rFonts w:cstheme="minorHAnsi"/>
+        </w:rPr>
+        <w:t>_xx1</w:t>
+      </w:r>
+      <w:r>
+        <w:rPr>
+          <w:rFonts w:cstheme="minorHAnsi"/>
+        </w:rPr>
+        <w:t>.HaveCarForM</w:t>
+      </w:r>
+      <w:r>
+        <w:rPr>
+          <w:rFonts w:cstheme="minorHAnsi"/>
+        </w:rPr>
+        <w:t>e)</w:t>
+      </w:r>
+    </w:p>
+    <w:p>
+      <w:pPr>
+        <w:spacing w:after="0"/>
+        <w:rPr>
+          <w:rFonts w:cstheme="minorHAnsi"/>
+        </w:rPr>
+      </w:pPr>
+      <w:r>
+        <w:rPr>
+          <w:rFonts w:cstheme="minorHAnsi"/>
+        </w:rPr>
+        <w:tab/>
+        <w:t>Map = P</w:t>
+      </w:r>
+      <w:r>
+        <w:rPr>
+          <w:rFonts w:cstheme="minorHAnsi"/>
+        </w:rPr>
+        <w:t>_xx1</w:t>
+      </w:r>
+      <w:r>
+        <w:rPr>
+          <w:rFonts w:cstheme="minorHAnsi"/>
+        </w:rPr>
+        <w:t>.</w:t>
+      </w:r>
+      <w:r>
+        <w:rPr>
+          <w:rFonts w:ascii="Times New Roman" w:hAnsi="Times New Roman" w:cs="Times New Roman"/>
+          <w:sz w:val="24"/>
+          <w:szCs w:val="24"/>
+        </w:rPr>
+        <w:t xml:space="preserve"> </w:t>
+      </w:r>
+      <w:r>
+        <w:rPr>
+          <w:rFonts w:ascii="Times New Roman" w:hAnsi="Times New Roman" w:cs="Times New Roman"/>
+          <w:sz w:val="24"/>
+          <w:szCs w:val="24"/>
+        </w:rPr>
+        <w:t>PopElementWithTarget</w:t>
+      </w:r>
+      <w:r>
+        <w:rPr>
+          <w:rFonts w:cstheme="minorHAnsi"/>
+        </w:rPr>
+        <w:t xml:space="preserve"> (P</w:t>
+      </w:r>
+      <w:r>
+        <w:rPr>
+          <w:rFonts w:cstheme="minorHAnsi"/>
+        </w:rPr>
+        <w:t>_</w:t>
+      </w:r>
+      <w:r>
+        <w:rPr>
+          <w:rFonts w:cstheme="minorHAnsi"/>
+        </w:rPr>
+        <w:t>c1</w:t>
+      </w:r>
+      <w:r>
+        <w:rPr>
+          <w:rFonts w:cstheme="minorHAnsi"/>
+        </w:rPr>
+        <w:t>)</w:t>
+      </w:r>
+    </w:p>
+    <w:p>
+      <w:pPr>
+        <w:spacing w:after="0"/>
+        <w:rPr>
+          <w:rFonts w:cstheme="minorHAnsi"/>
+        </w:rPr>
+      </w:pPr>
+    </w:p>
+    <w:p>
+      <w:pPr>
+        <w:rPr>
+          <w:b/>
+          <w:bCs/>
+          <w:sz w:val="24"/>
+          <w:szCs w:val="24"/>
+        </w:rPr>
+      </w:pPr>
+      <w:r>
+        <w:rPr>
+          <w:b/>
+          <w:bCs/>
+          <w:sz w:val="24"/>
+          <w:szCs w:val="24"/>
+        </w:rPr>
+        <w:t>Left</w:t>
+      </w:r>
+      <w:r>
+        <w:rPr>
+          <w:b/>
+          <w:bCs/>
+          <w:sz w:val="24"/>
+          <w:szCs w:val="24"/>
+        </w:rPr>
+        <w:t xml:space="preserve"> Intersection</w:t>
+      </w:r>
+    </w:p>
+    <w:p>
+      <w:pPr>
+        <w:spacing w:after="0"/>
+        <w:rPr>
+          <w:rFonts w:cstheme="minorHAnsi"/>
+        </w:rPr>
+      </w:pPr>
+      <w:r>
+        <w:rPr>
+          <w:rFonts w:cstheme="minorHAnsi"/>
+        </w:rPr>
+        <w:t>T23:</w:t>
+      </w:r>
+    </w:p>
+    <w:p>
+      <w:pPr>
+        <w:spacing w:after="0"/>
+        <w:ind w:firstLine="720"/>
+        <w:rPr>
+          <w:rFonts w:cstheme="minorHAnsi"/>
+        </w:rPr>
+      </w:pPr>
+      <w:r>
+        <w:rPr>
+          <w:rFonts w:cstheme="minorHAnsi"/>
+        </w:rPr>
+        <w:t>Grd = (P</w:t>
+      </w:r>
+      <w:r>
+        <w:rPr>
+          <w:rFonts w:cstheme="minorHAnsi"/>
+        </w:rPr>
+        <w:t>_</w:t>
+      </w:r>
+      <w:r>
+        <w:rPr>
+          <w:rFonts w:cstheme="minorHAnsi"/>
+        </w:rPr>
+        <w:t>c</w:t>
+      </w:r>
+      <w:r>
+        <w:rPr>
+          <w:rFonts w:cstheme="minorHAnsi"/>
+        </w:rPr>
+        <w:t>1</w:t>
+      </w:r>
+      <w:r>
+        <w:rPr>
+          <w:rFonts w:cstheme="minorHAnsi"/>
+        </w:rPr>
+        <w:t>.HaveCar</w:t>
+      </w:r>
+      <w:r>
+        <w:rPr>
+          <w:rFonts w:cstheme="minorHAnsi"/>
+        </w:rPr>
+        <w:t>ForMe &amp;&amp; ( P_</w:t>
+      </w:r>
+      <w:r>
+        <w:rPr>
+          <w:rFonts w:cstheme="minorHAnsi"/>
+        </w:rPr>
+        <w:t>c1</w:t>
+      </w:r>
+      <w:r>
+        <w:rPr>
+          <w:rFonts w:cstheme="minorHAnsi"/>
+        </w:rPr>
+        <w:t>.isPriorityCar || P_</w:t>
+      </w:r>
+      <w:r>
+        <w:rPr>
+          <w:rFonts w:cstheme="minorHAnsi"/>
+        </w:rPr>
+        <w:t>c</w:t>
+      </w:r>
+      <w:r>
+        <w:rPr>
+          <w:rFonts w:cstheme="minorHAnsi"/>
+        </w:rPr>
+        <w:t>1.isBus</w:t>
+      </w:r>
+      <w:r>
+        <w:rPr>
+          <w:rFonts w:cstheme="minorHAnsi"/>
+        </w:rPr>
+        <w:t>)</w:t>
+      </w:r>
+      <w:r>
+        <w:rPr>
+          <w:rFonts w:cstheme="minorHAnsi"/>
+        </w:rPr>
+        <w:t>) // sau haveBus?</w:t>
+      </w:r>
+    </w:p>
+    <w:p>
+      <w:pPr>
+        <w:spacing w:after="0"/>
+        <w:rPr>
+          <w:rFonts w:ascii="Calibri" w:hAnsi="Calibri" w:cs="Calibri"/>
+        </w:rPr>
+      </w:pPr>
+      <w:r>
+        <w:rPr>
+          <w:rFonts w:ascii="Calibri" w:hAnsi="Calibri" w:cs="Calibri"/>
+        </w:rPr>
+        <w:tab/>
+        <w:t>Map = P</w:t>
+      </w:r>
+      <w:r>
+        <w:rPr>
+          <w:rFonts w:ascii="Calibri" w:hAnsi="Calibri" w:cs="Calibri"/>
+        </w:rPr>
+        <w:t>_</w:t>
+      </w:r>
+      <w:r>
+        <w:rPr>
+          <w:rFonts w:ascii="Calibri" w:hAnsi="Calibri" w:cs="Calibri"/>
+        </w:rPr>
+        <w:t>c</w:t>
+      </w:r>
+      <w:r>
+        <w:rPr>
+          <w:rFonts w:ascii="Calibri" w:hAnsi="Calibri" w:cs="Calibri"/>
+        </w:rPr>
+        <w:t>1</w:t>
+      </w:r>
+      <w:r>
+        <w:rPr>
+          <w:rFonts w:ascii="Calibri" w:hAnsi="Calibri" w:cs="Calibri"/>
+        </w:rPr>
+        <w:t>.</w:t>
+      </w:r>
+      <w:r>
+        <w:rPr>
+          <w:rFonts w:ascii="Calibri" w:hAnsi="Calibri" w:cs="Calibri"/>
+        </w:rPr>
+        <w:t>addElement</w:t>
+      </w:r>
+      <w:r>
+        <w:rPr>
+          <w:rFonts w:ascii="Calibri" w:hAnsi="Calibri" w:cs="Calibri"/>
+        </w:rPr>
+        <w:t>(P</w:t>
+      </w:r>
+      <w:r>
+        <w:rPr>
+          <w:rFonts w:ascii="Calibri" w:hAnsi="Calibri" w:cs="Calibri"/>
+        </w:rPr>
+        <w:t>_x</w:t>
+      </w:r>
+      <w:r>
+        <w:rPr>
+          <w:rFonts w:ascii="Calibri" w:hAnsi="Calibri" w:cs="Calibri"/>
+        </w:rPr>
+        <w:t>9</w:t>
+      </w:r>
+      <w:r>
+        <w:rPr>
+          <w:rFonts w:ascii="Calibri" w:hAnsi="Calibri" w:cs="Calibri"/>
+        </w:rPr>
+        <w:t>)</w:t>
+      </w:r>
+    </w:p>
+    <w:p>
+      <w:pPr>
+        <w:spacing w:after="0"/>
+        <w:rPr>
+          <w:rFonts w:ascii="Calibri" w:hAnsi="Calibri" w:cs="Calibri"/>
+        </w:rPr>
+      </w:pPr>
+    </w:p>
+    <w:p>
+      <w:pPr>
+        <w:spacing w:after="0"/>
+        <w:rPr>
+          <w:rFonts w:cstheme="minorHAnsi"/>
+        </w:rPr>
+      </w:pPr>
+      <w:r>
+        <w:rPr>
+          <w:rFonts w:cstheme="minorHAnsi"/>
+        </w:rPr>
+        <w:lastRenderedPageBreak/>
+        <w:t>T_e_bus</w:t>
+      </w:r>
+    </w:p>
+    <w:p>
+      <w:pPr>
+        <w:spacing w:after="0"/>
+        <w:ind w:firstLine="720"/>
+        <w:rPr>
+          <w:rFonts w:cstheme="minorHAnsi"/>
+        </w:rPr>
+      </w:pPr>
+      <w:r>
+        <w:rPr>
+          <w:rFonts w:cstheme="minorHAnsi"/>
+        </w:rPr>
+        <w:t>Grd = (P</w:t>
+      </w:r>
+      <w:r>
+        <w:rPr>
+          <w:rFonts w:cstheme="minorHAnsi"/>
+        </w:rPr>
+        <w:t>_x</w:t>
+      </w:r>
+      <w:r>
+        <w:rPr>
+          <w:rFonts w:cstheme="minorHAnsi"/>
+        </w:rPr>
+        <w:t>9</w:t>
+      </w:r>
+      <w:r>
+        <w:rPr>
+          <w:rFonts w:cstheme="minorHAnsi"/>
+        </w:rPr>
+        <w:t>.Have</w:t>
+      </w:r>
+      <w:r>
+        <w:rPr>
+          <w:rFonts w:cstheme="minorHAnsi"/>
+        </w:rPr>
+        <w:t>Car</w:t>
+      </w:r>
+      <w:r>
+        <w:rPr>
+          <w:rFonts w:cstheme="minorHAnsi"/>
+        </w:rPr>
+        <w:t xml:space="preserve"> &amp;&amp; P_TL</w:t>
+      </w:r>
+      <w:r>
+        <w:rPr>
+          <w:rFonts w:cstheme="minorHAnsi"/>
+        </w:rPr>
+        <w:t>_BUS</w:t>
+      </w:r>
+      <w:r>
+        <w:rPr>
+          <w:rFonts w:cstheme="minorHAnsi"/>
+        </w:rPr>
+        <w:t>==”Green”</w:t>
+      </w:r>
+      <w:r>
+        <w:rPr>
+          <w:rFonts w:cstheme="minorHAnsi"/>
+        </w:rPr>
+        <w:t>)</w:t>
+      </w:r>
+      <w:r>
+        <w:rPr>
+          <w:rFonts w:cstheme="minorHAnsi"/>
+        </w:rPr>
+        <w:t xml:space="preserve"> // sau HaveBus?</w:t>
+      </w:r>
+    </w:p>
+    <w:p>
+      <w:pPr>
+        <w:spacing w:after="0"/>
+        <w:rPr>
+          <w:rFonts w:cstheme="minorHAnsi"/>
+        </w:rPr>
+      </w:pPr>
+      <w:r>
+        <w:rPr>
+          <w:rFonts w:cstheme="minorHAnsi"/>
+        </w:rPr>
+        <w:tab/>
+        <w:t>Map = P</w:t>
+      </w:r>
+      <w:r>
+        <w:rPr>
+          <w:rFonts w:cstheme="minorHAnsi"/>
+        </w:rPr>
+        <w:t>_x</w:t>
+      </w:r>
+      <w:r>
+        <w:rPr>
+          <w:rFonts w:cstheme="minorHAnsi"/>
+        </w:rPr>
+        <w:t>9</w:t>
+      </w:r>
+      <w:r>
+        <w:rPr>
+          <w:rFonts w:cstheme="minorHAnsi"/>
+        </w:rPr>
+        <w:t>.PopElementWith</w:t>
+      </w:r>
+      <w:r>
+        <w:rPr>
+          <w:rFonts w:cstheme="minorHAnsi"/>
+        </w:rPr>
+        <w:t>out</w:t>
+      </w:r>
+      <w:r>
+        <w:rPr>
+          <w:rFonts w:cstheme="minorHAnsi"/>
+        </w:rPr>
+        <w:t>Target (P</w:t>
+      </w:r>
+      <w:r>
+        <w:rPr>
+          <w:rFonts w:cstheme="minorHAnsi"/>
+        </w:rPr>
+        <w:t>_xx</w:t>
+      </w:r>
+      <w:r>
+        <w:rPr>
+          <w:rFonts w:cstheme="minorHAnsi"/>
+        </w:rPr>
+        <w:t>2</w:t>
+      </w:r>
+      <w:r>
+        <w:rPr>
+          <w:rFonts w:cstheme="minorHAnsi"/>
+        </w:rPr>
+        <w:t>)</w:t>
+      </w:r>
+    </w:p>
+    <w:p>
+      <w:pPr>
+        <w:spacing w:after="0"/>
+        <w:rPr>
+          <w:rFonts w:ascii="Calibri" w:hAnsi="Calibri" w:cs="Calibri"/>
+        </w:rPr>
+      </w:pPr>
+      <w:r>
+        <w:rPr>
+          <w:rFonts w:ascii="Calibri" w:hAnsi="Calibri" w:cs="Calibri"/>
+        </w:rPr>
+        <w:t>T_u</w:t>
+      </w:r>
+      <w:r>
+        <w:rPr>
+          <w:rFonts w:ascii="Calibri" w:hAnsi="Calibri" w:cs="Calibri"/>
+        </w:rPr>
+        <w:t>3</w:t>
+      </w:r>
+      <w:r>
+        <w:rPr>
+          <w:rFonts w:ascii="Calibri" w:hAnsi="Calibri" w:cs="Calibri"/>
+        </w:rPr>
+        <w:t>:</w:t>
+      </w:r>
+    </w:p>
+    <w:p>
+      <w:pPr>
+        <w:spacing w:after="0"/>
+        <w:ind w:firstLine="720"/>
+        <w:rPr>
+          <w:rFonts w:cstheme="minorHAnsi"/>
+        </w:rPr>
+      </w:pPr>
+      <w:r>
+        <w:rPr>
+          <w:rFonts w:cstheme="minorHAnsi"/>
+        </w:rPr>
+        <w:t>Grd = (P</w:t>
+      </w:r>
+      <w:r>
+        <w:rPr>
+          <w:rFonts w:cstheme="minorHAnsi"/>
+        </w:rPr>
+        <w:t>_a</w:t>
+      </w:r>
+      <w:r>
+        <w:rPr>
+          <w:rFonts w:cstheme="minorHAnsi"/>
+        </w:rPr>
+        <w:t>3</w:t>
+      </w:r>
+      <w:r>
+        <w:rPr>
+          <w:rFonts w:cstheme="minorHAnsi"/>
+        </w:rPr>
+        <w:t>.HaveCar</w:t>
+      </w:r>
+      <w:r>
+        <w:rPr>
+          <w:rFonts w:cstheme="minorHAnsi"/>
+        </w:rPr>
+        <w:t>ForMe</w:t>
+      </w:r>
+      <w:r>
+        <w:rPr>
+          <w:rFonts w:cstheme="minorHAnsi"/>
+        </w:rPr>
+        <w:t>)</w:t>
+      </w:r>
+    </w:p>
+    <w:p>
+      <w:pPr>
+        <w:spacing w:after="0"/>
+        <w:rPr>
+          <w:rFonts w:cstheme="minorHAnsi"/>
+        </w:rPr>
+      </w:pPr>
+      <w:r>
+        <w:rPr>
+          <w:rFonts w:cstheme="minorHAnsi"/>
+        </w:rPr>
+        <w:tab/>
+        <w:t>Map = P</w:t>
+      </w:r>
+      <w:r>
+        <w:rPr>
+          <w:rFonts w:cstheme="minorHAnsi"/>
+        </w:rPr>
+        <w:t>_a</w:t>
+      </w:r>
+      <w:r>
+        <w:rPr>
+          <w:rFonts w:cstheme="minorHAnsi"/>
+        </w:rPr>
+        <w:t>3</w:t>
+      </w:r>
+      <w:r>
+        <w:rPr>
+          <w:rFonts w:cstheme="minorHAnsi"/>
+        </w:rPr>
+        <w:t>.</w:t>
+      </w:r>
+      <w:r>
+        <w:rPr>
+          <w:rFonts w:cstheme="minorHAnsi"/>
+        </w:rPr>
+        <w:t>addElement</w:t>
+      </w:r>
+      <w:r>
+        <w:rPr>
+          <w:rFonts w:cstheme="minorHAnsi"/>
+        </w:rPr>
+        <w:t>(P</w:t>
+      </w:r>
+      <w:r>
+        <w:rPr>
+          <w:rFonts w:cstheme="minorHAnsi"/>
+        </w:rPr>
+        <w:t>_x</w:t>
+      </w:r>
+      <w:r>
+        <w:rPr>
+          <w:rFonts w:cstheme="minorHAnsi"/>
+        </w:rPr>
+        <w:t>4</w:t>
+      </w:r>
+      <w:r>
+        <w:rPr>
+          <w:rFonts w:cstheme="minorHAnsi"/>
+        </w:rPr>
+        <w:t>)</w:t>
+      </w:r>
+    </w:p>
+    <w:p>
+      <w:pPr>
+        <w:spacing w:after="0"/>
+        <w:rPr>
+          <w:rFonts w:cstheme="minorHAnsi"/>
+        </w:rPr>
+      </w:pPr>
+      <w:r>
+        <w:rPr>
+          <w:rFonts w:cstheme="minorHAnsi"/>
+        </w:rPr>
+        <w:t>T7:</w:t>
+      </w:r>
+    </w:p>
+    <w:p>
+      <w:pPr>
+        <w:spacing w:after="0"/>
+        <w:ind w:firstLine="720"/>
+        <w:rPr>
+          <w:rFonts w:ascii="Calibri" w:hAnsi="Calibri" w:cs="Calibri"/>
+        </w:rPr>
+      </w:pPr>
+      <w:r>
+        <w:rPr>
+          <w:rFonts w:ascii="Calibri" w:hAnsi="Calibri" w:cs="Calibri"/>
+        </w:rPr>
+        <w:t>Grd = (P</w:t>
+      </w:r>
+      <w:r>
+        <w:rPr>
+          <w:rFonts w:ascii="Calibri" w:hAnsi="Calibri" w:cs="Calibri"/>
+        </w:rPr>
+        <w:t>_</w:t>
+      </w:r>
+      <w:r>
+        <w:rPr>
+          <w:rFonts w:ascii="Calibri" w:hAnsi="Calibri" w:cs="Calibri"/>
+        </w:rPr>
+        <w:t>x4</w:t>
+      </w:r>
+      <w:r>
+        <w:rPr>
+          <w:rFonts w:ascii="Calibri" w:hAnsi="Calibri" w:cs="Calibri"/>
+        </w:rPr>
+        <w:t xml:space="preserve"> != NULL)</w:t>
+      </w:r>
+    </w:p>
+    <w:p>
+      <w:pPr>
+        <w:spacing w:after="0"/>
+        <w:rPr>
+          <w:rFonts w:ascii="Calibri" w:hAnsi="Calibri" w:cs="Calibri"/>
+        </w:rPr>
+      </w:pPr>
+      <w:r>
+        <w:rPr>
+          <w:rFonts w:ascii="Calibri" w:hAnsi="Calibri" w:cs="Calibri"/>
+        </w:rPr>
+        <w:tab/>
+        <w:t>Map = P</w:t>
+      </w:r>
+      <w:r>
+        <w:rPr>
+          <w:rFonts w:ascii="Calibri" w:hAnsi="Calibri" w:cs="Calibri"/>
+        </w:rPr>
+        <w:t>_x</w:t>
+      </w:r>
+      <w:r>
+        <w:rPr>
+          <w:rFonts w:ascii="Calibri" w:hAnsi="Calibri" w:cs="Calibri"/>
+        </w:rPr>
+        <w:t>4</w:t>
+      </w:r>
+      <w:r>
+        <w:rPr>
+          <w:rFonts w:ascii="Calibri" w:hAnsi="Calibri" w:cs="Calibri"/>
+        </w:rPr>
+        <w:t>.</w:t>
+      </w:r>
+      <w:r>
+        <w:rPr>
+          <w:rFonts w:ascii="Calibri" w:hAnsi="Calibri" w:cs="Calibri"/>
+        </w:rPr>
+        <w:t>addElement</w:t>
+      </w:r>
+      <w:r>
+        <w:rPr>
+          <w:rFonts w:ascii="Calibri" w:hAnsi="Calibri" w:cs="Calibri"/>
+        </w:rPr>
+        <w:t>(P</w:t>
+      </w:r>
+      <w:r>
+        <w:rPr>
+          <w:rFonts w:ascii="Calibri" w:hAnsi="Calibri" w:cs="Calibri"/>
+        </w:rPr>
+        <w:t>_x</w:t>
+      </w:r>
+      <w:r>
+        <w:rPr>
+          <w:rFonts w:ascii="Calibri" w:hAnsi="Calibri" w:cs="Calibri"/>
+        </w:rPr>
+        <w:t>5</w:t>
+      </w:r>
+      <w:r>
+        <w:rPr>
+          <w:rFonts w:ascii="Calibri" w:hAnsi="Calibri" w:cs="Calibri"/>
+        </w:rPr>
+        <w:t>)</w:t>
+      </w:r>
+    </w:p>
+    <w:p>
+      <w:pPr>
+        <w:spacing w:after="0"/>
+        <w:rPr>
+          <w:rFonts w:ascii="Calibri" w:hAnsi="Calibri" w:cs="Calibri"/>
+        </w:rPr>
+      </w:pPr>
+      <w:r>
+        <w:rPr>
+          <w:rFonts w:ascii="Calibri" w:hAnsi="Calibri" w:cs="Calibri"/>
+        </w:rPr>
+        <w:t>T11:</w:t>
+      </w:r>
+    </w:p>
+    <w:p>
+      <w:pPr>
+        <w:spacing w:after="0"/>
+        <w:rPr>
+          <w:rFonts w:ascii="Calibri" w:hAnsi="Calibri" w:cs="Calibri"/>
+        </w:rPr>
+      </w:pPr>
+      <w:r>
+        <w:rPr>
+          <w:rFonts w:ascii="Calibri" w:hAnsi="Calibri" w:cs="Calibri"/>
+        </w:rPr>
+        <w:tab/>
+      </w:r>
+      <w:r>
+        <w:rPr>
+          <w:rFonts w:ascii="Calibri" w:hAnsi="Calibri" w:cs="Calibri"/>
+        </w:rPr>
+        <w:t>Grd = (P</w:t>
+      </w:r>
+      <w:r>
+        <w:rPr>
+          <w:rFonts w:ascii="Calibri" w:hAnsi="Calibri" w:cs="Calibri"/>
+        </w:rPr>
+        <w:t>_</w:t>
+      </w:r>
+      <w:r>
+        <w:rPr>
+          <w:rFonts w:ascii="Calibri" w:hAnsi="Calibri" w:cs="Calibri"/>
+        </w:rPr>
+        <w:t>c</w:t>
+      </w:r>
+      <w:r>
+        <w:rPr>
+          <w:rFonts w:ascii="Calibri" w:hAnsi="Calibri" w:cs="Calibri"/>
+        </w:rPr>
+        <w:t>1 != NULL)</w:t>
+      </w:r>
+    </w:p>
+    <w:p>
+      <w:pPr>
+        <w:spacing w:after="0"/>
+        <w:rPr>
+          <w:rFonts w:ascii="Calibri" w:hAnsi="Calibri" w:cs="Calibri"/>
+        </w:rPr>
+      </w:pPr>
+      <w:r>
+        <w:rPr>
+          <w:rFonts w:ascii="Calibri" w:hAnsi="Calibri" w:cs="Calibri"/>
+        </w:rPr>
+        <w:tab/>
+        <w:t>Map = P</w:t>
+      </w:r>
+      <w:r>
+        <w:rPr>
+          <w:rFonts w:ascii="Calibri" w:hAnsi="Calibri" w:cs="Calibri"/>
+        </w:rPr>
+        <w:t>_</w:t>
+      </w:r>
+      <w:r>
+        <w:rPr>
+          <w:rFonts w:ascii="Calibri" w:hAnsi="Calibri" w:cs="Calibri"/>
+        </w:rPr>
+        <w:t>c</w:t>
+      </w:r>
+      <w:r>
+        <w:rPr>
+          <w:rFonts w:ascii="Calibri" w:hAnsi="Calibri" w:cs="Calibri"/>
+        </w:rPr>
+        <w:t>1</w:t>
+      </w:r>
+      <w:r>
+        <w:rPr>
+          <w:rFonts w:ascii="Calibri" w:hAnsi="Calibri" w:cs="Calibri"/>
+        </w:rPr>
+        <w:t>.</w:t>
+      </w:r>
+      <w:r>
+        <w:rPr>
+          <w:rFonts w:ascii="Calibri" w:hAnsi="Calibri" w:cs="Calibri"/>
+        </w:rPr>
+        <w:t>addElement</w:t>
+      </w:r>
+      <w:r>
+        <w:rPr>
+          <w:rFonts w:ascii="Calibri" w:hAnsi="Calibri" w:cs="Calibri"/>
+        </w:rPr>
+        <w:t>(P</w:t>
+      </w:r>
+      <w:r>
+        <w:rPr>
+          <w:rFonts w:ascii="Calibri" w:hAnsi="Calibri" w:cs="Calibri"/>
+        </w:rPr>
+        <w:t>_x</w:t>
+      </w:r>
+      <w:r>
+        <w:rPr>
+          <w:rFonts w:ascii="Calibri" w:hAnsi="Calibri" w:cs="Calibri"/>
+        </w:rPr>
+        <w:t>5</w:t>
+      </w:r>
+      <w:r>
+        <w:rPr>
+          <w:rFonts w:ascii="Calibri" w:hAnsi="Calibri" w:cs="Calibri"/>
+        </w:rPr>
+        <w:t>)</w:t>
+      </w:r>
+    </w:p>
+    <w:p>
+      <w:pPr>
+        <w:spacing w:after="0"/>
+        <w:rPr>
+          <w:rFonts w:ascii="Calibri" w:hAnsi="Calibri" w:cs="Calibri"/>
+        </w:rPr>
+      </w:pPr>
+      <w:r>
+        <w:rPr>
+          <w:rFonts w:ascii="Calibri" w:hAnsi="Calibri" w:cs="Calibri"/>
+        </w:rPr>
+        <w:t>T18:</w:t>
+      </w:r>
+    </w:p>
+    <w:p>
+      <w:pPr>
+        <w:spacing w:after="0"/>
+        <w:rPr>
+          <w:rFonts w:ascii="Calibri" w:hAnsi="Calibri" w:cs="Calibri"/>
+        </w:rPr>
+      </w:pPr>
+      <w:r>
+        <w:rPr>
+          <w:rFonts w:ascii="Calibri" w:hAnsi="Calibri" w:cs="Calibri"/>
+        </w:rPr>
+        <w:tab/>
+      </w:r>
+      <w:r>
+        <w:rPr>
+          <w:rFonts w:ascii="Calibri" w:hAnsi="Calibri" w:cs="Calibri"/>
+        </w:rPr>
+        <w:t>Grd = (P</w:t>
+      </w:r>
+      <w:r>
+        <w:rPr>
+          <w:rFonts w:ascii="Calibri" w:hAnsi="Calibri" w:cs="Calibri"/>
+        </w:rPr>
+        <w:t>_x</w:t>
+      </w:r>
+      <w:r>
+        <w:rPr>
+          <w:rFonts w:ascii="Calibri" w:hAnsi="Calibri" w:cs="Calibri"/>
+        </w:rPr>
+        <w:t>5</w:t>
+      </w:r>
+      <w:r>
+        <w:rPr>
+          <w:rFonts w:ascii="Calibri" w:hAnsi="Calibri" w:cs="Calibri"/>
+        </w:rPr>
+        <w:t xml:space="preserve"> != NULL)</w:t>
+      </w:r>
+    </w:p>
+    <w:p>
+      <w:pPr>
+        <w:spacing w:after="0"/>
+        <w:rPr>
+          <w:rFonts w:ascii="Calibri" w:hAnsi="Calibri" w:cs="Calibri"/>
+        </w:rPr>
+      </w:pPr>
+      <w:r>
+        <w:rPr>
+          <w:rFonts w:ascii="Calibri" w:hAnsi="Calibri" w:cs="Calibri"/>
+        </w:rPr>
+        <w:tab/>
+        <w:t>Map = P</w:t>
+      </w:r>
+      <w:r>
+        <w:rPr>
+          <w:rFonts w:ascii="Calibri" w:hAnsi="Calibri" w:cs="Calibri"/>
+        </w:rPr>
+        <w:t>_x</w:t>
+      </w:r>
+      <w:r>
+        <w:rPr>
+          <w:rFonts w:ascii="Calibri" w:hAnsi="Calibri" w:cs="Calibri"/>
+        </w:rPr>
+        <w:t>5</w:t>
+      </w:r>
+      <w:r>
+        <w:rPr>
+          <w:rFonts w:ascii="Calibri" w:hAnsi="Calibri" w:cs="Calibri"/>
+        </w:rPr>
+        <w:t>.</w:t>
+      </w:r>
+      <w:r>
+        <w:rPr>
+          <w:rFonts w:ascii="Calibri" w:hAnsi="Calibri" w:cs="Calibri"/>
+        </w:rPr>
+        <w:t>addElement</w:t>
+      </w:r>
+      <w:r>
+        <w:rPr>
+          <w:rFonts w:ascii="Calibri" w:hAnsi="Calibri" w:cs="Calibri"/>
+        </w:rPr>
+        <w:t>(P</w:t>
+      </w:r>
+      <w:r>
+        <w:rPr>
+          <w:rFonts w:ascii="Calibri" w:hAnsi="Calibri" w:cs="Calibri"/>
+        </w:rPr>
+        <w:t>_x</w:t>
+      </w:r>
+      <w:r>
+        <w:rPr>
+          <w:rFonts w:ascii="Calibri" w:hAnsi="Calibri" w:cs="Calibri"/>
+        </w:rPr>
+        <w:t>6</w:t>
+      </w:r>
+      <w:r>
+        <w:rPr>
+          <w:rFonts w:ascii="Calibri" w:hAnsi="Calibri" w:cs="Calibri"/>
+        </w:rPr>
+        <w:t>)</w:t>
+      </w:r>
+    </w:p>
+    <w:p>
+      <w:pPr>
+        <w:spacing w:after="0"/>
+        <w:rPr>
+          <w:rFonts w:ascii="Calibri" w:hAnsi="Calibri" w:cs="Calibri"/>
+        </w:rPr>
+      </w:pPr>
+      <w:r>
+        <w:rPr>
+          <w:rFonts w:ascii="Calibri" w:hAnsi="Calibri" w:cs="Calibri"/>
+        </w:rPr>
+        <w:t>T_e</w:t>
+      </w:r>
+      <w:r>
+        <w:rPr>
+          <w:rFonts w:ascii="Calibri" w:hAnsi="Calibri" w:cs="Calibri"/>
+        </w:rPr>
+        <w:t>3</w:t>
+      </w:r>
+      <w:r>
+        <w:rPr>
+          <w:rFonts w:ascii="Calibri" w:hAnsi="Calibri" w:cs="Calibri"/>
+        </w:rPr>
+        <w:t>:</w:t>
+      </w:r>
+    </w:p>
+    <w:p>
+      <w:pPr>
+        <w:spacing w:after="0"/>
+        <w:ind w:firstLine="720"/>
+        <w:rPr>
+          <w:rFonts w:cstheme="minorHAnsi"/>
+        </w:rPr>
+      </w:pPr>
+      <w:r>
+        <w:rPr>
+          <w:rFonts w:cstheme="minorHAnsi"/>
+        </w:rPr>
+        <w:t>Grd = (P</w:t>
+      </w:r>
+      <w:r>
+        <w:rPr>
+          <w:rFonts w:cstheme="minorHAnsi"/>
+        </w:rPr>
+        <w:t>_x</w:t>
+      </w:r>
+      <w:r>
+        <w:rPr>
+          <w:rFonts w:cstheme="minorHAnsi"/>
+        </w:rPr>
+        <w:t>6</w:t>
+      </w:r>
+      <w:r>
+        <w:rPr>
+          <w:rFonts w:cstheme="minorHAnsi"/>
+        </w:rPr>
+        <w:t>.HaveCarForMe</w:t>
+      </w:r>
+      <w:r>
+        <w:rPr>
+          <w:rFonts w:cstheme="minorHAnsi"/>
+        </w:rPr>
+        <w:t xml:space="preserve"> &amp;&amp; P_TL</w:t>
+      </w:r>
+      <w:r>
+        <w:rPr>
+          <w:rFonts w:cstheme="minorHAnsi"/>
+        </w:rPr>
+        <w:t>3</w:t>
+      </w:r>
+      <w:r>
+        <w:rPr>
+          <w:rFonts w:cstheme="minorHAnsi"/>
+        </w:rPr>
+        <w:t>==”Green”</w:t>
+      </w:r>
+      <w:r>
+        <w:rPr>
+          <w:rFonts w:cstheme="minorHAnsi"/>
+        </w:rPr>
+        <w:t>)</w:t>
+      </w:r>
+    </w:p>
+    <w:p>
+      <w:pPr>
+        <w:spacing w:after="0"/>
+        <w:rPr>
+          <w:rFonts w:cstheme="minorHAnsi"/>
+        </w:rPr>
+      </w:pPr>
+      <w:r>
+        <w:rPr>
+          <w:rFonts w:cstheme="minorHAnsi"/>
+        </w:rPr>
+        <w:tab/>
+        <w:t>Map = P</w:t>
+      </w:r>
+      <w:r>
+        <w:rPr>
+          <w:rFonts w:cstheme="minorHAnsi"/>
+        </w:rPr>
+        <w:t>_x</w:t>
+      </w:r>
+      <w:r>
+        <w:rPr>
+          <w:rFonts w:cstheme="minorHAnsi"/>
+        </w:rPr>
+        <w:t>6</w:t>
+      </w:r>
+      <w:r>
+        <w:rPr>
+          <w:rFonts w:cstheme="minorHAnsi"/>
+        </w:rPr>
+        <w:t>.PopElementWith</w:t>
+      </w:r>
+      <w:r>
+        <w:rPr>
+          <w:rFonts w:cstheme="minorHAnsi"/>
+        </w:rPr>
+        <w:t>out</w:t>
+      </w:r>
+      <w:r>
+        <w:rPr>
+          <w:rFonts w:cstheme="minorHAnsi"/>
+        </w:rPr>
+        <w:t>Target (P</w:t>
+      </w:r>
+      <w:r>
+        <w:rPr>
+          <w:rFonts w:cstheme="minorHAnsi"/>
+        </w:rPr>
+        <w:t>_xx</w:t>
+      </w:r>
+      <w:r>
+        <w:rPr>
+          <w:rFonts w:cstheme="minorHAnsi"/>
+        </w:rPr>
+        <w:t>2</w:t>
+      </w:r>
+      <w:r>
+        <w:rPr>
+          <w:rFonts w:cstheme="minorHAnsi"/>
+        </w:rPr>
+        <w:t>)</w:t>
+      </w:r>
+    </w:p>
+    <w:p>
+      <w:pPr>
+        <w:spacing w:after="0"/>
+        <w:rPr>
+          <w:rFonts w:ascii="Calibri" w:hAnsi="Calibri" w:cs="Calibri"/>
+        </w:rPr>
+      </w:pPr>
+    </w:p>
+    <w:p>
+      <w:pPr>
+        <w:spacing w:after="0"/>
+        <w:rPr>
+          <w:rFonts w:ascii="Calibri" w:hAnsi="Calibri" w:cs="Calibri"/>
+        </w:rPr>
+      </w:pPr>
+      <w:r>
+        <w:rPr>
+          <w:rFonts w:ascii="Calibri" w:hAnsi="Calibri" w:cs="Calibri"/>
+        </w:rPr>
+        <w:t>T_u4:</w:t>
+      </w:r>
+    </w:p>
+    <w:p>
+      <w:pPr>
+        <w:spacing w:after="0"/>
+        <w:ind w:firstLine="720"/>
+        <w:rPr>
+          <w:rFonts w:cstheme="minorHAnsi"/>
+        </w:rPr>
+      </w:pPr>
+      <w:r>
+        <w:rPr>
+          <w:rFonts w:cstheme="minorHAnsi"/>
+        </w:rPr>
+        <w:t>Grd = (P</w:t>
+      </w:r>
+      <w:r>
+        <w:rPr>
+          <w:rFonts w:cstheme="minorHAnsi"/>
+        </w:rPr>
+        <w:t>_a</w:t>
+      </w:r>
+      <w:r>
+        <w:rPr>
+          <w:rFonts w:cstheme="minorHAnsi"/>
+        </w:rPr>
+        <w:t>4</w:t>
+      </w:r>
+      <w:r>
+        <w:rPr>
+          <w:rFonts w:cstheme="minorHAnsi"/>
+        </w:rPr>
+        <w:t>.HaveCar</w:t>
+      </w:r>
+      <w:r>
+        <w:rPr>
+          <w:rFonts w:cstheme="minorHAnsi"/>
+        </w:rPr>
+        <w:t>ForMe</w:t>
+      </w:r>
+      <w:r>
+        <w:rPr>
+          <w:rFonts w:cstheme="minorHAnsi"/>
+        </w:rPr>
+        <w:t>)</w:t>
+      </w:r>
+    </w:p>
+    <w:p>
+      <w:pPr>
+        <w:spacing w:after="0"/>
+        <w:rPr>
+          <w:rFonts w:cstheme="minorHAnsi"/>
+        </w:rPr>
+      </w:pPr>
+      <w:r>
+        <w:rPr>
+          <w:rFonts w:cstheme="minorHAnsi"/>
+        </w:rPr>
+        <w:tab/>
+        <w:t>Map = P</w:t>
+      </w:r>
+      <w:r>
+        <w:rPr>
+          <w:rFonts w:cstheme="minorHAnsi"/>
+        </w:rPr>
+        <w:t>_a</w:t>
+      </w:r>
+      <w:r>
+        <w:rPr>
+          <w:rFonts w:cstheme="minorHAnsi"/>
+        </w:rPr>
+        <w:t>4</w:t>
+      </w:r>
+      <w:r>
+        <w:rPr>
+          <w:rFonts w:cstheme="minorHAnsi"/>
+        </w:rPr>
+        <w:t>.</w:t>
+      </w:r>
+      <w:r>
+        <w:rPr>
+          <w:rFonts w:cstheme="minorHAnsi"/>
+        </w:rPr>
+        <w:t>addElement</w:t>
+      </w:r>
+      <w:r>
+        <w:rPr>
+          <w:rFonts w:cstheme="minorHAnsi"/>
+        </w:rPr>
+        <w:t>(P</w:t>
+      </w:r>
+      <w:r>
+        <w:rPr>
+          <w:rFonts w:cstheme="minorHAnsi"/>
+        </w:rPr>
+        <w:t>_x</w:t>
+      </w:r>
+      <w:r>
+        <w:rPr>
+          <w:rFonts w:cstheme="minorHAnsi"/>
+        </w:rPr>
+        <w:t>7</w:t>
+      </w:r>
+      <w:r>
+        <w:rPr>
+          <w:rFonts w:cstheme="minorHAnsi"/>
+        </w:rPr>
+        <w:t>)</w:t>
+      </w:r>
+    </w:p>
+    <w:p>
+      <w:pPr>
+        <w:spacing w:after="0"/>
+        <w:rPr>
+          <w:rFonts w:cstheme="minorHAnsi"/>
+        </w:rPr>
+      </w:pPr>
+      <w:r>
+        <w:rPr>
+          <w:rFonts w:cstheme="minorHAnsi"/>
+        </w:rPr>
+        <w:t>T21:</w:t>
+      </w:r>
+    </w:p>
+    <w:p>
+      <w:pPr>
+        <w:spacing w:after="0"/>
+        <w:rPr>
+          <w:rFonts w:cstheme="minorHAnsi"/>
+        </w:rPr>
+      </w:pPr>
+    </w:p>
+    <w:p>
+      <w:pPr>
+        <w:spacing w:after="0"/>
+        <w:ind w:firstLine="720"/>
+        <w:rPr>
+          <w:rFonts w:ascii="Calibri" w:hAnsi="Calibri" w:cs="Calibri"/>
+        </w:rPr>
+      </w:pPr>
+      <w:r>
+        <w:rPr>
+          <w:rFonts w:ascii="Calibri" w:hAnsi="Calibri" w:cs="Calibri"/>
+        </w:rPr>
+        <w:t>Grd = (P</w:t>
+      </w:r>
+      <w:r>
+        <w:rPr>
+          <w:rFonts w:ascii="Calibri" w:hAnsi="Calibri" w:cs="Calibri"/>
+        </w:rPr>
+        <w:t>_x</w:t>
+      </w:r>
+      <w:r>
+        <w:rPr>
+          <w:rFonts w:ascii="Calibri" w:hAnsi="Calibri" w:cs="Calibri"/>
+        </w:rPr>
+        <w:t>7</w:t>
+      </w:r>
+      <w:r>
+        <w:rPr>
+          <w:rFonts w:ascii="Calibri" w:hAnsi="Calibri" w:cs="Calibri"/>
+        </w:rPr>
+        <w:t xml:space="preserve"> != NULL)</w:t>
+      </w:r>
+    </w:p>
+    <w:p>
+      <w:pPr>
+        <w:spacing w:after="0"/>
+        <w:rPr>
+          <w:rFonts w:ascii="Calibri" w:hAnsi="Calibri" w:cs="Calibri"/>
+        </w:rPr>
+      </w:pPr>
+      <w:r>
+        <w:rPr>
+          <w:rFonts w:ascii="Calibri" w:hAnsi="Calibri" w:cs="Calibri"/>
+        </w:rPr>
+        <w:tab/>
+        <w:t>Map = P</w:t>
+      </w:r>
+      <w:r>
+        <w:rPr>
+          <w:rFonts w:ascii="Calibri" w:hAnsi="Calibri" w:cs="Calibri"/>
+        </w:rPr>
+        <w:t>_x</w:t>
+      </w:r>
+      <w:r>
+        <w:rPr>
+          <w:rFonts w:ascii="Calibri" w:hAnsi="Calibri" w:cs="Calibri"/>
+        </w:rPr>
+        <w:t>7</w:t>
+      </w:r>
+      <w:r>
+        <w:rPr>
+          <w:rFonts w:ascii="Calibri" w:hAnsi="Calibri" w:cs="Calibri"/>
+        </w:rPr>
+        <w:t>.</w:t>
+      </w:r>
+      <w:r>
+        <w:rPr>
+          <w:rFonts w:ascii="Calibri" w:hAnsi="Calibri" w:cs="Calibri"/>
+        </w:rPr>
+        <w:t>addElement</w:t>
+      </w:r>
+      <w:r>
+        <w:rPr>
+          <w:rFonts w:ascii="Calibri" w:hAnsi="Calibri" w:cs="Calibri"/>
+        </w:rPr>
+        <w:t>(P</w:t>
+      </w:r>
+      <w:r>
+        <w:rPr>
+          <w:rFonts w:ascii="Calibri" w:hAnsi="Calibri" w:cs="Calibri"/>
+        </w:rPr>
+        <w:t>_x</w:t>
+      </w:r>
+      <w:r>
+        <w:rPr>
+          <w:rFonts w:ascii="Calibri" w:hAnsi="Calibri" w:cs="Calibri"/>
+        </w:rPr>
+        <w:t>8</w:t>
+      </w:r>
+      <w:r>
+        <w:rPr>
+          <w:rFonts w:ascii="Calibri" w:hAnsi="Calibri" w:cs="Calibri"/>
+        </w:rPr>
+        <w:t>)</w:t>
+      </w:r>
+    </w:p>
+    <w:p>
+      <w:pPr>
+        <w:spacing w:after="0"/>
+        <w:rPr>
+          <w:rFonts w:ascii="Calibri" w:hAnsi="Calibri" w:cs="Calibri"/>
+        </w:rPr>
+      </w:pPr>
+      <w:r>
+        <w:rPr>
+          <w:rFonts w:ascii="Calibri" w:hAnsi="Calibri" w:cs="Calibri"/>
+        </w:rPr>
+        <w:t>T_e</w:t>
+      </w:r>
+      <w:r>
+        <w:rPr>
+          <w:rFonts w:ascii="Calibri" w:hAnsi="Calibri" w:cs="Calibri"/>
+        </w:rPr>
+        <w:t>4</w:t>
+      </w:r>
+      <w:r>
+        <w:rPr>
+          <w:rFonts w:ascii="Calibri" w:hAnsi="Calibri" w:cs="Calibri"/>
+        </w:rPr>
+        <w:t>:</w:t>
+      </w:r>
+    </w:p>
+    <w:p>
+      <w:pPr>
+        <w:spacing w:after="0"/>
+        <w:ind w:firstLine="720"/>
+        <w:rPr>
+          <w:rFonts w:cstheme="minorHAnsi"/>
+        </w:rPr>
+      </w:pPr>
+      <w:r>
+        <w:rPr>
+          <w:rFonts w:cstheme="minorHAnsi"/>
+        </w:rPr>
+        <w:t>Grd = (P</w:t>
+      </w:r>
+      <w:r>
+        <w:rPr>
+          <w:rFonts w:cstheme="minorHAnsi"/>
+        </w:rPr>
+        <w:t>_x</w:t>
+      </w:r>
+      <w:r>
+        <w:rPr>
+          <w:rFonts w:cstheme="minorHAnsi"/>
+        </w:rPr>
+        <w:t>8</w:t>
+      </w:r>
+      <w:r>
+        <w:rPr>
+          <w:rFonts w:cstheme="minorHAnsi"/>
+        </w:rPr>
+        <w:t>.HaveCarForMe</w:t>
+      </w:r>
+      <w:r>
+        <w:rPr>
+          <w:rFonts w:cstheme="minorHAnsi"/>
+        </w:rPr>
+        <w:t xml:space="preserve"> &amp;&amp; P_TL</w:t>
+      </w:r>
+      <w:r>
+        <w:rPr>
+          <w:rFonts w:cstheme="minorHAnsi"/>
+        </w:rPr>
+        <w:t>4</w:t>
+      </w:r>
+      <w:r>
+        <w:rPr>
+          <w:rFonts w:cstheme="minorHAnsi"/>
+        </w:rPr>
+        <w:t>==”Green”</w:t>
+      </w:r>
+      <w:r>
+        <w:rPr>
+          <w:rFonts w:cstheme="minorHAnsi"/>
+        </w:rPr>
+        <w:t>)</w:t>
+      </w:r>
+    </w:p>
+    <w:p>
+      <w:pPr>
+        <w:spacing w:after="0"/>
+        <w:rPr>
+          <w:rFonts w:cstheme="minorHAnsi"/>
+        </w:rPr>
+      </w:pPr>
+      <w:r>
+        <w:rPr>
+          <w:rFonts w:cstheme="minorHAnsi"/>
+        </w:rPr>
+        <w:tab/>
+        <w:t>Map = P</w:t>
+      </w:r>
+      <w:r>
+        <w:rPr>
+          <w:rFonts w:cstheme="minorHAnsi"/>
+        </w:rPr>
+        <w:t>_x</w:t>
+      </w:r>
+      <w:r>
+        <w:rPr>
+          <w:rFonts w:cstheme="minorHAnsi"/>
+        </w:rPr>
+        <w:t>8</w:t>
+      </w:r>
+      <w:r>
+        <w:rPr>
+          <w:rFonts w:cstheme="minorHAnsi"/>
+        </w:rPr>
+        <w:t>.PopElementWith</w:t>
+      </w:r>
+      <w:r>
+        <w:rPr>
+          <w:rFonts w:cstheme="minorHAnsi"/>
+        </w:rPr>
+        <w:t>out</w:t>
+      </w:r>
+      <w:r>
+        <w:rPr>
+          <w:rFonts w:cstheme="minorHAnsi"/>
+        </w:rPr>
+        <w:t>Target (P</w:t>
+      </w:r>
+      <w:r>
+        <w:rPr>
+          <w:rFonts w:cstheme="minorHAnsi"/>
+        </w:rPr>
+        <w:t>_xx2</w:t>
+      </w:r>
+      <w:r>
+        <w:rPr>
+          <w:rFonts w:cstheme="minorHAnsi"/>
+        </w:rPr>
+        <w:t>)</w:t>
+      </w:r>
+    </w:p>
+    <w:p>
+      <w:pPr>
+        <w:spacing w:after="0"/>
+        <w:rPr>
+          <w:rFonts w:ascii="Calibri" w:hAnsi="Calibri" w:cs="Calibri"/>
+        </w:rPr>
+      </w:pPr>
+      <w:r>
+        <w:rPr>
+          <w:rFonts w:ascii="Calibri" w:hAnsi="Calibri" w:cs="Calibri"/>
+        </w:rPr>
+        <w:t>T_c</w:t>
+      </w:r>
+      <w:r>
+        <w:rPr>
+          <w:rFonts w:ascii="Calibri" w:hAnsi="Calibri" w:cs="Calibri"/>
+        </w:rPr>
+        <w:t>2</w:t>
+      </w:r>
+      <w:r>
+        <w:rPr>
+          <w:rFonts w:ascii="Calibri" w:hAnsi="Calibri" w:cs="Calibri"/>
+        </w:rPr>
+        <w:t>:</w:t>
+      </w:r>
+    </w:p>
+    <w:p>
+      <w:pPr>
+        <w:spacing w:after="0"/>
+        <w:ind w:firstLine="720"/>
+        <w:rPr>
+          <w:rFonts w:cstheme="minorHAnsi"/>
+        </w:rPr>
+      </w:pPr>
+      <w:r>
+        <w:rPr>
+          <w:rFonts w:cstheme="minorHAnsi"/>
+        </w:rPr>
+        <w:t>Grd = (P</w:t>
+      </w:r>
+      <w:r>
+        <w:rPr>
+          <w:rFonts w:cstheme="minorHAnsi"/>
+        </w:rPr>
+        <w:t>_xx</w:t>
+      </w:r>
+      <w:r>
+        <w:rPr>
+          <w:rFonts w:cstheme="minorHAnsi"/>
+        </w:rPr>
+        <w:t>2</w:t>
+      </w:r>
+      <w:r>
+        <w:rPr>
+          <w:rFonts w:cstheme="minorHAnsi"/>
+        </w:rPr>
+        <w:t>.HaveCarForM</w:t>
+      </w:r>
+      <w:r>
+        <w:rPr>
+          <w:rFonts w:cstheme="minorHAnsi"/>
+        </w:rPr>
+        <w:t>e)</w:t>
+      </w:r>
+    </w:p>
+    <w:p>
+      <w:pPr>
+        <w:spacing w:after="0"/>
+        <w:rPr>
+          <w:rFonts w:cstheme="minorHAnsi"/>
+        </w:rPr>
+      </w:pPr>
+      <w:r>
+        <w:rPr>
+          <w:rFonts w:cstheme="minorHAnsi"/>
+        </w:rPr>
+        <w:tab/>
+        <w:t>Map = P</w:t>
+      </w:r>
+      <w:r>
+        <w:rPr>
+          <w:rFonts w:cstheme="minorHAnsi"/>
+        </w:rPr>
+        <w:t>_xx</w:t>
+      </w:r>
+      <w:r>
+        <w:rPr>
+          <w:rFonts w:cstheme="minorHAnsi"/>
+        </w:rPr>
+        <w:t>2</w:t>
+      </w:r>
+      <w:r>
+        <w:rPr>
+          <w:rFonts w:cstheme="minorHAnsi"/>
+        </w:rPr>
+        <w:t>.</w:t>
+      </w:r>
+      <w:r>
+        <w:rPr>
+          <w:rFonts w:ascii="Times New Roman" w:hAnsi="Times New Roman" w:cs="Times New Roman"/>
+          <w:sz w:val="24"/>
+          <w:szCs w:val="24"/>
+        </w:rPr>
+        <w:t xml:space="preserve"> </w:t>
+      </w:r>
+      <w:r>
+        <w:rPr>
+          <w:rFonts w:ascii="Times New Roman" w:hAnsi="Times New Roman" w:cs="Times New Roman"/>
+          <w:sz w:val="24"/>
+          <w:szCs w:val="24"/>
+        </w:rPr>
+        <w:t>PopElementWithTarget</w:t>
+      </w:r>
+      <w:r>
+        <w:rPr>
+          <w:rFonts w:cstheme="minorHAnsi"/>
+        </w:rPr>
+        <w:t xml:space="preserve"> (P</w:t>
+      </w:r>
+      <w:r>
+        <w:rPr>
+          <w:rFonts w:cstheme="minorHAnsi"/>
+        </w:rPr>
+        <w:t>_c</w:t>
+      </w:r>
+      <w:r>
+        <w:rPr>
+          <w:rFonts w:cstheme="minorHAnsi"/>
+        </w:rPr>
+        <w:t>2</w:t>
+      </w:r>
+      <w:r>
+        <w:rPr>
+          <w:rFonts w:cstheme="minorHAnsi"/>
+        </w:rPr>
+        <w:t>)</w:t>
+      </w:r>
+    </w:p>
+    <w:p>
+      <w:pPr>
+        <w:spacing w:after="0"/>
+        <w:rPr>
+          <w:rFonts w:cstheme="minorHAnsi"/>
+        </w:rPr>
+      </w:pPr>
+      <w:r>
+        <w:rPr>
+          <w:rFonts w:cstheme="minorHAnsi"/>
+        </w:rPr>
+        <w:t>T_s</w:t>
+      </w:r>
+      <w:r>
+        <w:rPr>
+          <w:rFonts w:cstheme="minorHAnsi"/>
+        </w:rPr>
+        <w:t>2</w:t>
+      </w:r>
+      <w:r>
+        <w:rPr>
+          <w:rFonts w:cstheme="minorHAnsi"/>
+        </w:rPr>
+        <w:t>:</w:t>
+      </w:r>
+    </w:p>
+    <w:p>
+      <w:pPr>
+        <w:spacing w:after="0"/>
+        <w:ind w:firstLine="720"/>
+        <w:rPr>
+          <w:rFonts w:cstheme="minorHAnsi"/>
+        </w:rPr>
+      </w:pPr>
+      <w:r>
+        <w:rPr>
+          <w:rFonts w:cstheme="minorHAnsi"/>
+        </w:rPr>
+        <w:t>Grd = (P</w:t>
+      </w:r>
+      <w:r>
+        <w:rPr>
+          <w:rFonts w:cstheme="minorHAnsi"/>
+        </w:rPr>
+        <w:t>_</w:t>
+      </w:r>
+      <w:r>
+        <w:rPr>
+          <w:rFonts w:cstheme="minorHAnsi"/>
+        </w:rPr>
+        <w:t>x7</w:t>
+      </w:r>
+      <w:r>
+        <w:rPr>
+          <w:rFonts w:cstheme="minorHAnsi"/>
+        </w:rPr>
+        <w:t>.HaveCar</w:t>
+      </w:r>
+      <w:r>
+        <w:rPr>
+          <w:rFonts w:cstheme="minorHAnsi"/>
+        </w:rPr>
+        <w:t>ForMe &amp;&amp; ( P_</w:t>
+      </w:r>
+      <w:r>
+        <w:rPr>
+          <w:rFonts w:cstheme="minorHAnsi"/>
+        </w:rPr>
+        <w:t>x7</w:t>
+      </w:r>
+      <w:r>
+        <w:rPr>
+          <w:rFonts w:cstheme="minorHAnsi"/>
+        </w:rPr>
+        <w:t>.isPriorityCar || P_</w:t>
+      </w:r>
+      <w:r>
+        <w:rPr>
+          <w:rFonts w:cstheme="minorHAnsi"/>
+        </w:rPr>
+        <w:t>x7</w:t>
+      </w:r>
+      <w:r>
+        <w:rPr>
+          <w:rFonts w:cstheme="minorHAnsi"/>
+        </w:rPr>
+        <w:t>.isBus</w:t>
+      </w:r>
+      <w:r>
+        <w:rPr>
+          <w:rFonts w:cstheme="minorHAnsi"/>
+        </w:rPr>
+        <w:t>)</w:t>
+      </w:r>
+      <w:r>
+        <w:rPr>
+          <w:rFonts w:cstheme="minorHAnsi"/>
+        </w:rPr>
+        <w:t>) // sau haveBus?</w:t>
+      </w:r>
+    </w:p>
+    <w:p>
+      <w:pPr>
+        <w:spacing w:after="0"/>
+        <w:rPr>
+          <w:rFonts w:cstheme="minorHAnsi"/>
+        </w:rPr>
+      </w:pPr>
+      <w:r>
+        <w:rPr>
+          <w:rFonts w:cstheme="minorHAnsi"/>
+        </w:rPr>
+        <w:tab/>
+        <w:t>Map = P</w:t>
+      </w:r>
+      <w:r>
+        <w:rPr>
+          <w:rFonts w:cstheme="minorHAnsi"/>
+        </w:rPr>
+        <w:t>_x</w:t>
+      </w:r>
+      <w:r>
+        <w:rPr>
+          <w:rFonts w:cstheme="minorHAnsi"/>
+        </w:rPr>
+        <w:t>7</w:t>
+      </w:r>
+      <w:r>
+        <w:rPr>
+          <w:rFonts w:cstheme="minorHAnsi"/>
+        </w:rPr>
+        <w:t>.</w:t>
+      </w:r>
+      <w:r>
+        <w:rPr>
+          <w:rFonts w:cstheme="minorHAnsi"/>
+        </w:rPr>
+        <w:t>addElement</w:t>
+      </w:r>
+      <w:r>
+        <w:rPr>
+          <w:rFonts w:cstheme="minorHAnsi"/>
+        </w:rPr>
+        <w:t>(P</w:t>
+      </w:r>
+      <w:r>
+        <w:rPr>
+          <w:rFonts w:cstheme="minorHAnsi"/>
+        </w:rPr>
+        <w:t>_</w:t>
+      </w:r>
+      <w:r>
+        <w:rPr>
+          <w:rFonts w:cstheme="minorHAnsi"/>
+        </w:rPr>
+        <w:t>taxi_station</w:t>
+      </w:r>
+      <w:r>
+        <w:rPr>
+          <w:rFonts w:cstheme="minorHAnsi"/>
+        </w:rPr>
+        <w:t>)</w:t>
+      </w:r>
+    </w:p>
+    <w:p>
+      <w:pPr>
+        <w:spacing w:after="0"/>
+        <w:rPr>
+          <w:rFonts w:cstheme="minorHAnsi"/>
+        </w:rPr>
+      </w:pPr>
+    </w:p>
+    <w:p>
+      <w:pPr>
+        <w:spacing w:after="0"/>
+        <w:rPr>
+          <w:rFonts w:cstheme="minorHAnsi"/>
+        </w:rPr>
+      </w:pPr>
+      <w:r>
+        <w:rPr>
+          <w:rFonts w:cstheme="minorHAnsi"/>
+        </w:rPr>
+        <w:t>T_es</w:t>
+      </w:r>
+      <w:r>
+        <w:rPr>
+          <w:rFonts w:cstheme="minorHAnsi"/>
+        </w:rPr>
+        <w:t>2</w:t>
+      </w:r>
+      <w:r>
+        <w:rPr>
+          <w:rFonts w:cstheme="minorHAnsi"/>
+        </w:rPr>
+        <w:t>:</w:t>
+      </w:r>
+    </w:p>
+    <w:p>
+      <w:pPr>
+        <w:spacing w:after="0"/>
+        <w:ind w:firstLine="720"/>
+        <w:rPr>
+          <w:rFonts w:cstheme="minorHAnsi"/>
+        </w:rPr>
+      </w:pPr>
+      <w:r>
+        <w:rPr>
+          <w:rFonts w:cstheme="minorHAnsi"/>
+        </w:rPr>
+        <w:t>Grd = (</w:t>
+      </w:r>
+      <w:r>
+        <w:rPr>
+          <w:rFonts w:cstheme="minorHAnsi"/>
+        </w:rPr>
+        <w:t>user</w:t>
+      </w:r>
+      <w:r>
+        <w:rPr>
+          <w:rFonts w:cstheme="minorHAnsi"/>
+        </w:rPr>
+        <w:t xml:space="preserve">_taxi </w:t>
+      </w:r>
+      <w:r>
+        <w:rPr>
+          <w:rFonts w:cstheme="minorHAnsi"/>
+        </w:rPr>
+        <w:t xml:space="preserve">!=NULL &amp;&amp; </w:t>
+      </w:r>
+      <w:r>
+        <w:rPr>
+          <w:rFonts w:cstheme="minorHAnsi"/>
+        </w:rPr>
+        <w:t>P</w:t>
+      </w:r>
+      <w:r>
+        <w:rPr>
+          <w:rFonts w:cstheme="minorHAnsi"/>
+        </w:rPr>
+        <w:t>_</w:t>
+      </w:r>
+      <w:r>
+        <w:rPr>
+          <w:rFonts w:cstheme="minorHAnsi"/>
+        </w:rPr>
+        <w:t>taxi_</w:t>
+      </w:r>
+      <w:r>
+        <w:rPr>
+          <w:rFonts w:cstheme="minorHAnsi"/>
+        </w:rPr>
+        <w:t>station</w:t>
+      </w:r>
+      <w:r>
+        <w:rPr>
+          <w:rFonts w:cstheme="minorHAnsi"/>
+        </w:rPr>
+        <w:t>.HaveCar</w:t>
+      </w:r>
+      <w:r>
+        <w:rPr>
+          <w:rFonts w:cstheme="minorHAnsi"/>
+        </w:rPr>
+        <w:t>ForMe</w:t>
+      </w:r>
+      <w:r>
+        <w:rPr>
+          <w:rFonts w:cstheme="minorHAnsi"/>
+        </w:rPr>
+        <w:t>)</w:t>
+      </w:r>
+      <w:r>
+        <w:rPr>
+          <w:rFonts w:cstheme="minorHAnsi"/>
+        </w:rPr>
+        <w:t xml:space="preserve"> //sau haveBus?</w:t>
+      </w:r>
+    </w:p>
+    <w:p>
+      <w:pPr>
+        <w:spacing w:after="0"/>
+        <w:ind w:firstLine="720"/>
+        <w:rPr>
+          <w:rFonts w:cstheme="minorHAnsi"/>
+        </w:rPr>
+      </w:pPr>
+      <w:r>
+        <w:rPr>
+          <w:rFonts w:cstheme="minorHAnsi"/>
+        </w:rPr>
+        <w:t>Input = ArrayList&lt;string&gt;.add -&gt; P_</w:t>
+      </w:r>
+      <w:r>
+        <w:rPr>
+          <w:rFonts w:cstheme="minorHAnsi"/>
+        </w:rPr>
+        <w:t>taxi_</w:t>
+      </w:r>
+      <w:r>
+        <w:rPr>
+          <w:rFonts w:cstheme="minorHAnsi"/>
+        </w:rPr>
+        <w:t>station</w:t>
+      </w:r>
+    </w:p>
+    <w:p>
+      <w:pPr>
+        <w:spacing w:after="0"/>
+        <w:ind w:firstLine="720"/>
+        <w:rPr>
+          <w:rFonts w:cstheme="minorHAnsi"/>
+        </w:rPr>
+      </w:pPr>
+      <w:r>
+        <w:rPr>
+          <w:rFonts w:cstheme="minorHAnsi"/>
+        </w:rPr>
+        <w:tab/>
+      </w:r>
+      <w:r>
+        <w:rPr>
+          <w:rFonts w:cstheme="minorHAnsi"/>
+        </w:rPr>
+        <w:tab/>
+      </w:r>
+      <w:r>
+        <w:rPr>
+          <w:rFonts w:cstheme="minorHAnsi"/>
+        </w:rPr>
+        <w:tab/>
+        <w:t xml:space="preserve">          -&gt; user</w:t>
+      </w:r>
+      <w:r>
+        <w:rPr>
+          <w:rFonts w:cstheme="minorHAnsi"/>
+        </w:rPr>
+        <w:t>_taxi</w:t>
+      </w:r>
+    </w:p>
+    <w:p>
+      <w:pPr>
+        <w:spacing w:after="0"/>
+        <w:rPr>
+          <w:rFonts w:cstheme="minorHAnsi"/>
+        </w:rPr>
+      </w:pPr>
+      <w:r>
+        <w:rPr>
+          <w:rFonts w:cstheme="minorHAnsi"/>
+        </w:rPr>
+        <w:tab/>
+        <w:t xml:space="preserve">Map = </w:t>
+      </w:r>
+      <w:r>
+        <w:rPr>
+          <w:rFonts w:cstheme="minorHAnsi"/>
+        </w:rPr>
+        <w:t xml:space="preserve">(input, </w:t>
+      </w:r>
+      <w:r>
+        <w:rPr>
+          <w:rFonts w:cstheme="minorHAnsi"/>
+        </w:rPr>
+        <w:t>P</w:t>
+      </w:r>
+      <w:r>
+        <w:rPr>
+          <w:rFonts w:cstheme="minorHAnsi"/>
+        </w:rPr>
+        <w:t>_</w:t>
+      </w:r>
+      <w:r>
+        <w:rPr>
+          <w:rFonts w:cstheme="minorHAnsi"/>
+        </w:rPr>
+        <w:t>taxi_station</w:t>
+      </w:r>
+      <w:r>
+        <w:rPr>
+          <w:rFonts w:cstheme="minorHAnsi"/>
+        </w:rPr>
+        <w:t>.Pop</w:t>
+      </w:r>
+      <w:r>
+        <w:rPr>
+          <w:rFonts w:cstheme="minorHAnsi"/>
+        </w:rPr>
+        <w:t>Taxi</w:t>
+      </w:r>
+      <w:r>
+        <w:rPr>
+          <w:rFonts w:cstheme="minorHAnsi"/>
+        </w:rPr>
+        <w:t>ToQueue</w:t>
+      </w:r>
+      <w:r>
+        <w:rPr>
+          <w:rFonts w:cstheme="minorHAnsi"/>
+        </w:rPr>
+        <w:t>(P</w:t>
+      </w:r>
+      <w:r>
+        <w:rPr>
+          <w:rFonts w:cstheme="minorHAnsi"/>
+        </w:rPr>
+        <w:t>_x</w:t>
+      </w:r>
+      <w:r>
+        <w:rPr>
+          <w:rFonts w:cstheme="minorHAnsi"/>
+        </w:rPr>
+        <w:t>8</w:t>
+      </w:r>
+      <w:r>
+        <w:rPr>
+          <w:rFonts w:cstheme="minorHAnsi"/>
+        </w:rPr>
+        <w:t>)</w:t>
+      </w:r>
+      <w:r>
+        <w:rPr>
+          <w:rFonts w:cstheme="minorHAnsi"/>
+        </w:rPr>
+        <w:t xml:space="preserve"> )</w:t>
+      </w:r>
+    </w:p>
+    <w:p>
+      <w:pPr>
+        <w:spacing w:after="0"/>
+        <w:rPr>
+          <w:rFonts w:cstheme="minorHAnsi"/>
+        </w:rPr>
+      </w:pPr>
+    </w:p>
+    <w:p>
+      <w:pPr>
+        <w:spacing w:after="0"/>
+        <w:rPr>
+          <w:rFonts w:cstheme="minorHAnsi"/>
+        </w:rPr>
+      </w:pPr>
+    </w:p>
+    <w:p>
+      <w:pPr>
+        <w:spacing w:after="0"/>
+        <w:rPr>
+          <w:rFonts w:ascii="Calibri" w:hAnsi="Calibri" w:cs="Calibri"/>
+        </w:rPr>
+      </w:pPr>
+    </w:p>
+    <w:p>
+      <w:pPr>
+        <w:spacing w:after="0"/>
+        <w:rPr>
+          <w:rFonts w:ascii="Calibri" w:hAnsi="Calibri" w:cs="Calibri"/>
+        </w:rPr>
+      </w:pPr>
+    </w:p>
+    <w:p>
+      <w:pPr>
+        <w:spacing w:after="0"/>
+        <w:rPr>
+          <w:rFonts w:ascii="Calibri" w:hAnsi="Calibri" w:cs="Calibri"/>
+        </w:rPr>
+      </w:pPr>
+    </w:p>
+    <w:p>
+      <w:pPr>
+        <w:spacing w:after="0"/>
+        <w:rPr>
+          <w:rFonts w:cstheme="minorHAnsi"/>
+        </w:rPr>
+      </w:pPr>
+    </w:p>
+    <w:p>
+      <w:pPr>
+        <w:spacing w:after="0"/>
+        <w:rPr>
+          <w:rFonts w:cstheme="minorHAnsi"/>
+        </w:rPr>
+      </w:pPr>
+    </w:p>
+    <w:p>
+      <w:pPr>
+        <w:spacing w:after="0"/>
+        <w:rPr>
+          <w:rFonts w:cstheme="minorHAnsi"/>
+        </w:rPr>
+      </w:pPr>
+    </w:p>
+    <w:p>
+      <w:pPr>
+        <w:spacing w:after="0"/>
+        <w:rPr>
+          <w:rFonts w:cstheme="minorHAnsi"/>
+        </w:rPr>
+      </w:pPr>
+    </w:p>
+    <w:p>
+      <w:pPr>
+        <w:spacing w:after="0"/>
+        <w:rPr>
+          <w:rFonts w:cstheme="minorHAnsi"/>
+        </w:rPr>
+      </w:pPr>
+    </w:p>
+    <w:p>
+      <w:pPr>
+        <w:spacing w:after="0"/>
+        <w:rPr>
+          <w:rFonts w:cstheme="minorHAnsi"/>
+        </w:rPr>
+      </w:pPr>
+    </w:p>
+    <w:p>
+      <w:pPr>
+        <w:spacing w:after="0"/>
+        <w:rPr>
+          <w:rFonts w:cstheme="minorHAnsi"/>
+        </w:rPr>
+      </w:pPr>
+    </w:p>
+    <w:p>
+      <w:pPr>
+        <w:spacing w:after="0"/>
+        <w:rPr>
+          <w:rFonts w:cstheme="minorHAnsi"/>
+        </w:rPr>
+      </w:pPr>
+    </w:p>
+    <w:p>
+      <w:pPr>
+        <w:spacing w:after="0"/>
+      </w:pPr>
     </w:p>
     <w:p>
       <w:pPr>
@@ -2340,7 +6500,7 @@
 </file>
 
 <file path=word/endnotes.xml><?xml version="1.0" encoding="utf-8"?>
-<w:endnotes xmlns:wpc="http://schemas.microsoft.com/office/word/2010/wordprocessingCanvas" xmlns:cx="http://schemas.microsoft.com/office/drawing/2014/chartex" xmlns:cx1="http://schemas.microsoft.com/office/drawing/2015/9/8/chartex" xmlns:cx2="http://schemas.microsoft.com/office/drawing/2015/10/21/chartex" xmlns:cx3="http://schemas.microsoft.com/office/drawing/2016/5/9/chartex" xmlns:cx4="http://schemas.microsoft.com/office/drawing/2016/5/10/chartex" xmlns:cx5="http://schemas.microsoft.com/office/drawing/2016/5/11/chartex" xmlns:cx6="http://schemas.microsoft.com/office/drawing/2016/5/12/chartex" xmlns:cx7="http://schemas.microsoft.com/office/drawing/2016/5/13/chartex" xmlns:cx8="http://schemas.microsoft.com/office/drawing/2016/5/14/chartex" xmlns:mc="http://schemas.openxmlformats.org/markup-compatibility/2006" xmlns:aink="http://schemas.microsoft.com/office/drawing/2016/ink" xmlns:am3d="http://schemas.microsoft.com/office/drawing/2017/model3d" xmlns:o="urn:schemas-microsoft-com:office:office" xmlns:oel="http://schemas.microsoft.com/office/2019/extlst" xmlns:r="http://schemas.openxmlformats.org/officeDocument/2006/relationships" xmlns:m="http://schemas.openxmlformats.org/officeDocument/2006/math" xmlns:v="urn:schemas-microsoft-com:vml" xmlns:wp14="http://schemas.microsoft.com/office/word/2010/wordprocessingDrawing" xmlns:wp="http://schemas.openxmlformats.org/drawingml/2006/wordprocessingDrawing" xmlns:w10="urn:schemas-microsoft-com:office:word" xmlns:w="http://schemas.openxmlformats.org/wordprocessingml/2006/main" xmlns:w14="http://schemas.microsoft.com/office/word/2010/wordml" xmlns:w15="http://schemas.microsoft.com/office/word/2012/wordml" xmlns:w16cex="http://schemas.microsoft.com/office/word/2018/wordml/cex" xmlns:w16cid="http://schemas.microsoft.com/office/word/2016/wordml/cid" xmlns:w16="http://schemas.microsoft.com/office/word/2018/wordml" xmlns:w16du="http://schemas.microsoft.com/office/word/2023/wordml/word16du" xmlns:w16sdtdh="http://schemas.microsoft.com/office/word/2020/wordml/sdtdatahash" xmlns:w16se="http://schemas.microsoft.com/office/word/2015/wordml/symex" xmlns:wpg="http://schemas.microsoft.com/office/word/2010/wordprocessingGroup" xmlns:wpi="http://schemas.microsoft.com/office/word/2010/wordprocessingInk" xmlns:wne="http://schemas.microsoft.com/office/word/2006/wordml" xmlns:wps="http://schemas.microsoft.com/office/word/2010/wordprocessingShape" mc:Ignorable="w14 w15 w16se w16cid w16 w16cex w16sdtdh w16du wp14">
+<w:endnotes xmlns:wpc="http://schemas.microsoft.com/office/word/2010/wordprocessingCanvas" xmlns:cx="http://schemas.microsoft.com/office/drawing/2014/chartex" xmlns:cx1="http://schemas.microsoft.com/office/drawing/2015/9/8/chartex" xmlns:cx2="http://schemas.microsoft.com/office/drawing/2015/10/21/chartex" xmlns:cx3="http://schemas.microsoft.com/office/drawing/2016/5/9/chartex" xmlns:cx4="http://schemas.microsoft.com/office/drawing/2016/5/10/chartex" xmlns:cx5="http://schemas.microsoft.com/office/drawing/2016/5/11/chartex" xmlns:cx6="http://schemas.microsoft.com/office/drawing/2016/5/12/chartex" xmlns:cx7="http://schemas.microsoft.com/office/drawing/2016/5/13/chartex" xmlns:cx8="http://schemas.microsoft.com/office/drawing/2016/5/14/chartex" xmlns:mc="http://schemas.openxmlformats.org/markup-compatibility/2006" xmlns:aink="http://schemas.microsoft.com/office/drawing/2016/ink" xmlns:am3d="http://schemas.microsoft.com/office/drawing/2017/model3d" xmlns:o="urn:schemas-microsoft-com:office:office" xmlns:r="http://schemas.openxmlformats.org/officeDocument/2006/relationships" xmlns:m="http://schemas.openxmlformats.org/officeDocument/2006/math" xmlns:v="urn:schemas-microsoft-com:vml" xmlns:wp14="http://schemas.microsoft.com/office/word/2010/wordprocessingDrawing" xmlns:wp="http://schemas.openxmlformats.org/drawingml/2006/wordprocessingDrawing" xmlns:w10="urn:schemas-microsoft-com:office:word" xmlns:w="http://schemas.openxmlformats.org/wordprocessingml/2006/main" xmlns:w14="http://schemas.microsoft.com/office/word/2010/wordml" xmlns:w15="http://schemas.microsoft.com/office/word/2012/wordml" xmlns:w16cex="http://schemas.microsoft.com/office/word/2018/wordml/cex" xmlns:w16cid="http://schemas.microsoft.com/office/word/2016/wordml/cid" xmlns:w16="http://schemas.microsoft.com/office/word/2018/wordml" xmlns:w16sdtdh="http://schemas.microsoft.com/office/word/2020/wordml/sdtdatahash" xmlns:w16se="http://schemas.microsoft.com/office/word/2015/wordml/symex" xmlns:wpg="http://schemas.microsoft.com/office/word/2010/wordprocessingGroup" xmlns:wpi="http://schemas.microsoft.com/office/word/2010/wordprocessingInk" xmlns:wne="http://schemas.microsoft.com/office/word/2006/wordml" xmlns:wps="http://schemas.microsoft.com/office/word/2010/wordprocessingShape" mc:Ignorable="w14 w15 w16se w16cid w16 w16cex w16sdtdh wp14">
   <w:endnote w:type="separator" w:id="-1">
     <w:p>
       <w:pPr>
@@ -2365,7 +6525,7 @@
 </file>
 
 <file path=word/footnotes.xml><?xml version="1.0" encoding="utf-8"?>
-<w:footnotes xmlns:wpc="http://schemas.microsoft.com/office/word/2010/wordprocessingCanvas" xmlns:cx="http://schemas.microsoft.com/office/drawing/2014/chartex" xmlns:cx1="http://schemas.microsoft.com/office/drawing/2015/9/8/chartex" xmlns:cx2="http://schemas.microsoft.com/office/drawing/2015/10/21/chartex" xmlns:cx3="http://schemas.microsoft.com/office/drawing/2016/5/9/chartex" xmlns:cx4="http://schemas.microsoft.com/office/drawing/2016/5/10/chartex" xmlns:cx5="http://schemas.microsoft.com/office/drawing/2016/5/11/chartex" xmlns:cx6="http://schemas.microsoft.com/office/drawing/2016/5/12/chartex" xmlns:cx7="http://schemas.microsoft.com/office/drawing/2016/5/13/chartex" xmlns:cx8="http://schemas.microsoft.com/office/drawing/2016/5/14/chartex" xmlns:mc="http://schemas.openxmlformats.org/markup-compatibility/2006" xmlns:aink="http://schemas.microsoft.com/office/drawing/2016/ink" xmlns:am3d="http://schemas.microsoft.com/office/drawing/2017/model3d" xmlns:o="urn:schemas-microsoft-com:office:office" xmlns:oel="http://schemas.microsoft.com/office/2019/extlst" xmlns:r="http://schemas.openxmlformats.org/officeDocument/2006/relationships" xmlns:m="http://schemas.openxmlformats.org/officeDocument/2006/math" xmlns:v="urn:schemas-microsoft-com:vml" xmlns:wp14="http://schemas.microsoft.com/office/word/2010/wordprocessingDrawing" xmlns:wp="http://schemas.openxmlformats.org/drawingml/2006/wordprocessingDrawing" xmlns:w10="urn:schemas-microsoft-com:office:word" xmlns:w="http://schemas.openxmlformats.org/wordprocessingml/2006/main" xmlns:w14="http://schemas.microsoft.com/office/word/2010/wordml" xmlns:w15="http://schemas.microsoft.com/office/word/2012/wordml" xmlns:w16cex="http://schemas.microsoft.com/office/word/2018/wordml/cex" xmlns:w16cid="http://schemas.microsoft.com/office/word/2016/wordml/cid" xmlns:w16="http://schemas.microsoft.com/office/word/2018/wordml" xmlns:w16du="http://schemas.microsoft.com/office/word/2023/wordml/word16du" xmlns:w16sdtdh="http://schemas.microsoft.com/office/word/2020/wordml/sdtdatahash" xmlns:w16se="http://schemas.microsoft.com/office/word/2015/wordml/symex" xmlns:wpg="http://schemas.microsoft.com/office/word/2010/wordprocessingGroup" xmlns:wpi="http://schemas.microsoft.com/office/word/2010/wordprocessingInk" xmlns:wne="http://schemas.microsoft.com/office/word/2006/wordml" xmlns:wps="http://schemas.microsoft.com/office/word/2010/wordprocessingShape" mc:Ignorable="w14 w15 w16se w16cid w16 w16cex w16sdtdh w16du wp14">
+<w:footnotes xmlns:wpc="http://schemas.microsoft.com/office/word/2010/wordprocessingCanvas" xmlns:cx="http://schemas.microsoft.com/office/drawing/2014/chartex" xmlns:cx1="http://schemas.microsoft.com/office/drawing/2015/9/8/chartex" xmlns:cx2="http://schemas.microsoft.com/office/drawing/2015/10/21/chartex" xmlns:cx3="http://schemas.microsoft.com/office/drawing/2016/5/9/chartex" xmlns:cx4="http://schemas.microsoft.com/office/drawing/2016/5/10/chartex" xmlns:cx5="http://schemas.microsoft.com/office/drawing/2016/5/11/chartex" xmlns:cx6="http://schemas.microsoft.com/office/drawing/2016/5/12/chartex" xmlns:cx7="http://schemas.microsoft.com/office/drawing/2016/5/13/chartex" xmlns:cx8="http://schemas.microsoft.com/office/drawing/2016/5/14/chartex" xmlns:mc="http://schemas.openxmlformats.org/markup-compatibility/2006" xmlns:aink="http://schemas.microsoft.com/office/drawing/2016/ink" xmlns:am3d="http://schemas.microsoft.com/office/drawing/2017/model3d" xmlns:o="urn:schemas-microsoft-com:office:office" xmlns:r="http://schemas.openxmlformats.org/officeDocument/2006/relationships" xmlns:m="http://schemas.openxmlformats.org/officeDocument/2006/math" xmlns:v="urn:schemas-microsoft-com:vml" xmlns:wp14="http://schemas.microsoft.com/office/word/2010/wordprocessingDrawing" xmlns:wp="http://schemas.openxmlformats.org/drawingml/2006/wordprocessingDrawing" xmlns:w10="urn:schemas-microsoft-com:office:word" xmlns:w="http://schemas.openxmlformats.org/wordprocessingml/2006/main" xmlns:w14="http://schemas.microsoft.com/office/word/2010/wordml" xmlns:w15="http://schemas.microsoft.com/office/word/2012/wordml" xmlns:w16cex="http://schemas.microsoft.com/office/word/2018/wordml/cex" xmlns:w16cid="http://schemas.microsoft.com/office/word/2016/wordml/cid" xmlns:w16="http://schemas.microsoft.com/office/word/2018/wordml" xmlns:w16sdtdh="http://schemas.microsoft.com/office/word/2020/wordml/sdtdatahash" xmlns:w16se="http://schemas.microsoft.com/office/word/2015/wordml/symex" xmlns:wpg="http://schemas.microsoft.com/office/word/2010/wordprocessingGroup" xmlns:wpi="http://schemas.microsoft.com/office/word/2010/wordprocessingInk" xmlns:wne="http://schemas.microsoft.com/office/word/2006/wordml" xmlns:wps="http://schemas.microsoft.com/office/word/2010/wordprocessingShape" mc:Ignorable="w14 w15 w16se w16cid w16 w16cex w16sdtdh wp14">
   <w:footnote w:type="separator" w:id="-1">
     <w:p>
       <w:pPr>
@@ -2390,7 +6550,7 @@
 </file>
 
 <file path=word/header1.xml><?xml version="1.0" encoding="utf-8"?>
-<w:hdr xmlns:wpc="http://schemas.microsoft.com/office/word/2010/wordprocessingCanvas" xmlns:cx="http://schemas.microsoft.com/office/drawing/2014/chartex" xmlns:cx1="http://schemas.microsoft.com/office/drawing/2015/9/8/chartex" xmlns:cx2="http://schemas.microsoft.com/office/drawing/2015/10/21/chartex" xmlns:cx3="http://schemas.microsoft.com/office/drawing/2016/5/9/chartex" xmlns:cx4="http://schemas.microsoft.com/office/drawing/2016/5/10/chartex" xmlns:cx5="http://schemas.microsoft.com/office/drawing/2016/5/11/chartex" xmlns:cx6="http://schemas.microsoft.com/office/drawing/2016/5/12/chartex" xmlns:cx7="http://schemas.microsoft.com/office/drawing/2016/5/13/chartex" xmlns:cx8="http://schemas.microsoft.com/office/drawing/2016/5/14/chartex" xmlns:mc="http://schemas.openxmlformats.org/markup-compatibility/2006" xmlns:aink="http://schemas.microsoft.com/office/drawing/2016/ink" xmlns:am3d="http://schemas.microsoft.com/office/drawing/2017/model3d" xmlns:o="urn:schemas-microsoft-com:office:office" xmlns:oel="http://schemas.microsoft.com/office/2019/extlst" xmlns:r="http://schemas.openxmlformats.org/officeDocument/2006/relationships" xmlns:m="http://schemas.openxmlformats.org/officeDocument/2006/math" xmlns:v="urn:schemas-microsoft-com:vml" xmlns:wp14="http://schemas.microsoft.com/office/word/2010/wordprocessingDrawing" xmlns:wp="http://schemas.openxmlformats.org/drawingml/2006/wordprocessingDrawing" xmlns:w10="urn:schemas-microsoft-com:office:word" xmlns:w="http://schemas.openxmlformats.org/wordprocessingml/2006/main" xmlns:w14="http://schemas.microsoft.com/office/word/2010/wordml" xmlns:w15="http://schemas.microsoft.com/office/word/2012/wordml" xmlns:w16cex="http://schemas.microsoft.com/office/word/2018/wordml/cex" xmlns:w16cid="http://schemas.microsoft.com/office/word/2016/wordml/cid" xmlns:w16="http://schemas.microsoft.com/office/word/2018/wordml" xmlns:w16du="http://schemas.microsoft.com/office/word/2023/wordml/word16du" xmlns:w16sdtdh="http://schemas.microsoft.com/office/word/2020/wordml/sdtdatahash" xmlns:w16se="http://schemas.microsoft.com/office/word/2015/wordml/symex" xmlns:wpg="http://schemas.microsoft.com/office/word/2010/wordprocessingGroup" xmlns:wpi="http://schemas.microsoft.com/office/word/2010/wordprocessingInk" xmlns:wne="http://schemas.microsoft.com/office/word/2006/wordml" xmlns:wps="http://schemas.microsoft.com/office/word/2010/wordprocessingShape" mc:Ignorable="w14 w15 w16se w16cid w16 w16cex w16sdtdh w16du wp14">
+<w:hdr xmlns:wpc="http://schemas.microsoft.com/office/word/2010/wordprocessingCanvas" xmlns:cx="http://schemas.microsoft.com/office/drawing/2014/chartex" xmlns:cx1="http://schemas.microsoft.com/office/drawing/2015/9/8/chartex" xmlns:cx2="http://schemas.microsoft.com/office/drawing/2015/10/21/chartex" xmlns:cx3="http://schemas.microsoft.com/office/drawing/2016/5/9/chartex" xmlns:cx4="http://schemas.microsoft.com/office/drawing/2016/5/10/chartex" xmlns:cx5="http://schemas.microsoft.com/office/drawing/2016/5/11/chartex" xmlns:cx6="http://schemas.microsoft.com/office/drawing/2016/5/12/chartex" xmlns:cx7="http://schemas.microsoft.com/office/drawing/2016/5/13/chartex" xmlns:cx8="http://schemas.microsoft.com/office/drawing/2016/5/14/chartex" xmlns:mc="http://schemas.openxmlformats.org/markup-compatibility/2006" xmlns:aink="http://schemas.microsoft.com/office/drawing/2016/ink" xmlns:am3d="http://schemas.microsoft.com/office/drawing/2017/model3d" xmlns:o="urn:schemas-microsoft-com:office:office" xmlns:r="http://schemas.openxmlformats.org/officeDocument/2006/relationships" xmlns:m="http://schemas.openxmlformats.org/officeDocument/2006/math" xmlns:v="urn:schemas-microsoft-com:vml" xmlns:wp14="http://schemas.microsoft.com/office/word/2010/wordprocessingDrawing" xmlns:wp="http://schemas.openxmlformats.org/drawingml/2006/wordprocessingDrawing" xmlns:w10="urn:schemas-microsoft-com:office:word" xmlns:w="http://schemas.openxmlformats.org/wordprocessingml/2006/main" xmlns:w14="http://schemas.microsoft.com/office/word/2010/wordml" xmlns:w15="http://schemas.microsoft.com/office/word/2012/wordml" xmlns:w16cex="http://schemas.microsoft.com/office/word/2018/wordml/cex" xmlns:w16cid="http://schemas.microsoft.com/office/word/2016/wordml/cid" xmlns:w16="http://schemas.microsoft.com/office/word/2018/wordml" xmlns:w16sdtdh="http://schemas.microsoft.com/office/word/2020/wordml/sdtdatahash" xmlns:w16se="http://schemas.microsoft.com/office/word/2015/wordml/symex" xmlns:wpg="http://schemas.microsoft.com/office/word/2010/wordprocessingGroup" xmlns:wpi="http://schemas.microsoft.com/office/word/2010/wordprocessingInk" xmlns:wne="http://schemas.microsoft.com/office/word/2006/wordml" xmlns:wps="http://schemas.microsoft.com/office/word/2010/wordprocessingShape" mc:Ignorable="w14 w15 w16se w16cid w16 w16cex w16sdtdh wp14">
   <w:p>
     <w:pPr>
       <w:pStyle w:val="Header"/>
@@ -2414,7 +6574,7 @@
 </file>
 
 <file path=word/styles.xml><?xml version="1.0" encoding="utf-8"?>
-<w:styles xmlns:mc="http://schemas.openxmlformats.org/markup-compatibility/2006" xmlns:r="http://schemas.openxmlformats.org/officeDocument/2006/relationships" xmlns:w="http://schemas.openxmlformats.org/wordprocessingml/2006/main" xmlns:w14="http://schemas.microsoft.com/office/word/2010/wordml" xmlns:w15="http://schemas.microsoft.com/office/word/2012/wordml" xmlns:w16cex="http://schemas.microsoft.com/office/word/2018/wordml/cex" xmlns:w16cid="http://schemas.microsoft.com/office/word/2016/wordml/cid" xmlns:w16="http://schemas.microsoft.com/office/word/2018/wordml" xmlns:w16du="http://schemas.microsoft.com/office/word/2023/wordml/word16du" xmlns:w16sdtdh="http://schemas.microsoft.com/office/word/2020/wordml/sdtdatahash" xmlns:w16se="http://schemas.microsoft.com/office/word/2015/wordml/symex" mc:Ignorable="w14 w15 w16se w16cid w16 w16cex w16sdtdh w16du">
+<w:styles xmlns:mc="http://schemas.openxmlformats.org/markup-compatibility/2006" xmlns:r="http://schemas.openxmlformats.org/officeDocument/2006/relationships" xmlns:w="http://schemas.openxmlformats.org/wordprocessingml/2006/main" xmlns:w14="http://schemas.microsoft.com/office/word/2010/wordml" xmlns:w15="http://schemas.microsoft.com/office/word/2012/wordml" xmlns:w16cex="http://schemas.microsoft.com/office/word/2018/wordml/cex" xmlns:w16cid="http://schemas.microsoft.com/office/word/2016/wordml/cid" xmlns:w16="http://schemas.microsoft.com/office/word/2018/wordml" xmlns:w16sdtdh="http://schemas.microsoft.com/office/word/2020/wordml/sdtdatahash" xmlns:w16se="http://schemas.microsoft.com/office/word/2015/wordml/symex" mc:Ignorable="w14 w15 w16se w16cid w16 w16cex w16sdtdh">
   <w:docDefaults>
     <w:rPrDefault>
       <w:rPr>
@@ -2833,10 +6993,32 @@
       <w:szCs w:val="32"/>
     </w:rPr>
   </w:style>
+  <w:style w:type="paragraph" w:styleId="Heading2">
+    <w:name w:val="heading 2"/>
+    <w:basedOn w:val="Normal"/>
+    <w:next w:val="Normal"/>
+    <w:link w:val="Heading2Char"/>
+    <w:uiPriority w:val="9"/>
+    <w:semiHidden/>
+    <w:unhideWhenUsed/>
+    <w:qFormat/>
+    <w:rsid w:val="006F6140"/>
+    <w:pPr>
+      <w:keepNext/>
+      <w:keepLines/>
+      <w:spacing w:before="40" w:after="0"/>
+      <w:outlineLvl w:val="1"/>
+    </w:pPr>
+    <w:rPr>
+      <w:rFonts w:asciiTheme="majorHAnsi" w:eastAsiaTheme="majorEastAsia" w:hAnsiTheme="majorHAnsi" w:cstheme="majorBidi"/>
+      <w:color w:val="2F5496" w:themeColor="accent1" w:themeShade="BF"/>
+      <w:sz w:val="26"/>
+      <w:szCs w:val="26"/>
+    </w:rPr>
+  </w:style>
   <w:style w:type="character" w:default="1" w:styleId="DefaultParagraphFont">
     <w:name w:val="Default Paragraph Font"/>
     <w:uiPriority w:val="1"/>
-    <w:semiHidden/>
     <w:unhideWhenUsed/>
   </w:style>
   <w:style w:type="table" w:default="1" w:styleId="TableNormal">
@@ -3003,6 +7185,20 @@
       <w:ind w:left="720"/>
       <w:contextualSpacing/>
     </w:pPr>
+  </w:style>
+  <w:style w:type="character" w:customStyle="1" w:styleId="Heading2Char">
+    <w:name w:val="Heading 2 Char"/>
+    <w:basedOn w:val="DefaultParagraphFont"/>
+    <w:link w:val="Heading2"/>
+    <w:uiPriority w:val="9"/>
+    <w:semiHidden/>
+    <w:rsid w:val="006F6140"/>
+    <w:rPr>
+      <w:rFonts w:asciiTheme="majorHAnsi" w:eastAsiaTheme="majorEastAsia" w:hAnsiTheme="majorHAnsi" w:cstheme="majorBidi"/>
+      <w:color w:val="2F5496" w:themeColor="accent1" w:themeShade="BF"/>
+      <w:sz w:val="26"/>
+      <w:szCs w:val="26"/>
+    </w:rPr>
   </w:style>
 </w:styles>
 </file>

</xml_diff>